<commit_message>
Added HDLSD unit cube calculations
</commit_message>
<xml_diff>
--- a/OODA-Errata&Addenda.docx
+++ b/OODA-Errata&Addenda.docx
@@ -1,6 +1,6 @@
 
 <file path=word/document.xml><?xml version="1.0" encoding="utf-8"?>
-<w:document xmlns:wpc="http://schemas.microsoft.com/office/word/2010/wordprocessingCanvas" xmlns:cx="http://schemas.microsoft.com/office/drawing/2014/chartex" xmlns:cx1="http://schemas.microsoft.com/office/drawing/2015/9/8/chartex" xmlns:cx2="http://schemas.microsoft.com/office/drawing/2015/10/21/chartex" xmlns:cx3="http://schemas.microsoft.com/office/drawing/2016/5/9/chartex" xmlns:cx4="http://schemas.microsoft.com/office/drawing/2016/5/10/chartex" xmlns:cx5="http://schemas.microsoft.com/office/drawing/2016/5/11/chartex" xmlns:cx6="http://schemas.microsoft.com/office/drawing/2016/5/12/chartex" xmlns:cx7="http://schemas.microsoft.com/office/drawing/2016/5/13/chartex" xmlns:cx8="http://schemas.microsoft.com/office/drawing/2016/5/14/chartex" xmlns:mc="http://schemas.openxmlformats.org/markup-compatibility/2006" xmlns:aink="http://schemas.microsoft.com/office/drawing/2016/ink" xmlns:am3d="http://schemas.microsoft.com/office/drawing/2017/model3d" xmlns:o="urn:schemas-microsoft-com:office:office" xmlns:r="http://schemas.openxmlformats.org/officeDocument/2006/relationships" xmlns:m="http://schemas.openxmlformats.org/officeDocument/2006/math" xmlns:v="urn:schemas-microsoft-com:vml" xmlns:wp14="http://schemas.microsoft.com/office/word/2010/wordprocessingDrawing" xmlns:wp="http://schemas.openxmlformats.org/drawingml/2006/wordprocessingDrawing" xmlns:w10="urn:schemas-microsoft-com:office:word" xmlns:w="http://schemas.openxmlformats.org/wordprocessingml/2006/main" xmlns:w14="http://schemas.microsoft.com/office/word/2010/wordml" xmlns:w15="http://schemas.microsoft.com/office/word/2012/wordml" xmlns:w16cex="http://schemas.microsoft.com/office/word/2018/wordml/cex" xmlns:w16cid="http://schemas.microsoft.com/office/word/2016/wordml/cid" xmlns:w16="http://schemas.microsoft.com/office/word/2018/wordml" xmlns:w16sdtdh="http://schemas.microsoft.com/office/word/2020/wordml/sdtdatahash" xmlns:w16se="http://schemas.microsoft.com/office/word/2015/wordml/symex" xmlns:wpg="http://schemas.microsoft.com/office/word/2010/wordprocessingGroup" xmlns:wpi="http://schemas.microsoft.com/office/word/2010/wordprocessingInk" xmlns:wne="http://schemas.microsoft.com/office/word/2006/wordml" xmlns:wps="http://schemas.microsoft.com/office/word/2010/wordprocessingShape" mc:Ignorable="w14 w15 w16se w16cid w16 w16cex w16sdtdh wp14">
+<w:document xmlns:wpc="http://schemas.microsoft.com/office/word/2010/wordprocessingCanvas" xmlns:cx="http://schemas.microsoft.com/office/drawing/2014/chartex" xmlns:cx1="http://schemas.microsoft.com/office/drawing/2015/9/8/chartex" xmlns:cx2="http://schemas.microsoft.com/office/drawing/2015/10/21/chartex" xmlns:cx3="http://schemas.microsoft.com/office/drawing/2016/5/9/chartex" xmlns:cx4="http://schemas.microsoft.com/office/drawing/2016/5/10/chartex" xmlns:cx5="http://schemas.microsoft.com/office/drawing/2016/5/11/chartex" xmlns:cx6="http://schemas.microsoft.com/office/drawing/2016/5/12/chartex" xmlns:cx7="http://schemas.microsoft.com/office/drawing/2016/5/13/chartex" xmlns:cx8="http://schemas.microsoft.com/office/drawing/2016/5/14/chartex" xmlns:mc="http://schemas.openxmlformats.org/markup-compatibility/2006" xmlns:aink="http://schemas.microsoft.com/office/drawing/2016/ink" xmlns:am3d="http://schemas.microsoft.com/office/drawing/2017/model3d" xmlns:o="urn:schemas-microsoft-com:office:office" xmlns:oel="http://schemas.microsoft.com/office/2019/extlst" xmlns:r="http://schemas.openxmlformats.org/officeDocument/2006/relationships" xmlns:m="http://schemas.openxmlformats.org/officeDocument/2006/math" xmlns:v="urn:schemas-microsoft-com:vml" xmlns:wp14="http://schemas.microsoft.com/office/word/2010/wordprocessingDrawing" xmlns:wp="http://schemas.openxmlformats.org/drawingml/2006/wordprocessingDrawing" xmlns:w10="urn:schemas-microsoft-com:office:word" xmlns:w="http://schemas.openxmlformats.org/wordprocessingml/2006/main" xmlns:w14="http://schemas.microsoft.com/office/word/2010/wordml" xmlns:w15="http://schemas.microsoft.com/office/word/2012/wordml" xmlns:w16cex="http://schemas.microsoft.com/office/word/2018/wordml/cex" xmlns:w16cid="http://schemas.microsoft.com/office/word/2016/wordml/cid" xmlns:w16="http://schemas.microsoft.com/office/word/2018/wordml" xmlns:w16sdtdh="http://schemas.microsoft.com/office/word/2020/wordml/sdtdatahash" xmlns:w16se="http://schemas.microsoft.com/office/word/2015/wordml/symex" xmlns:wpg="http://schemas.microsoft.com/office/word/2010/wordprocessingGroup" xmlns:wpi="http://schemas.microsoft.com/office/word/2010/wordprocessingInk" xmlns:wne="http://schemas.microsoft.com/office/word/2006/wordml" xmlns:wps="http://schemas.microsoft.com/office/word/2010/wordprocessingShape" mc:Ignorable="w14 w15 w16se w16cid w16 w16cex w16sdtdh wp14">
   <w:body>
     <w:p>
       <w:pPr>
@@ -70,7 +70,15 @@
         <w:t>Special t</w:t>
       </w:r>
       <w:r>
-        <w:t>hanks to Arthur Pewsey for providing a large number of these.</w:t>
+        <w:t xml:space="preserve">hanks to Arthur Pewsey for providing </w:t>
+      </w:r>
+      <w:proofErr w:type="gramStart"/>
+      <w:r>
+        <w:t>a large number of</w:t>
+      </w:r>
+      <w:proofErr w:type="gramEnd"/>
+      <w:r>
+        <w:t xml:space="preserve"> these.</w:t>
       </w:r>
     </w:p>
     <w:p/>
@@ -200,7 +208,15 @@
     <w:p/>
     <w:p>
       <w:r>
-        <w:t xml:space="preserve">Page 118, line -2:    (10.1)    </w:t>
+        <w:t xml:space="preserve">Page 118, line -2: </w:t>
+      </w:r>
+      <w:proofErr w:type="gramStart"/>
+      <w:r>
+        <w:t xml:space="preserve">   (</w:t>
+      </w:r>
+      <w:proofErr w:type="gramEnd"/>
+      <w:r>
+        <w:t xml:space="preserve">10.1)    </w:t>
       </w:r>
       <w:r>
         <w:sym w:font="Wingdings" w:char="F0E0"/>
@@ -278,7 +294,23 @@
         <w:sym w:font="Wingdings" w:char="F0E0"/>
       </w:r>
       <w:r>
-        <w:t xml:space="preserve">    useful, in particular this way of measuring error is the foundation of least squares and the Analysis of Variance.  Furthermore this best corresponds to our usual intuitive notion of distance in the three dimensional world in which we live.</w:t>
+        <w:t xml:space="preserve">    useful, </w:t>
+      </w:r>
+      <w:proofErr w:type="gramStart"/>
+      <w:r>
+        <w:t>in particular this</w:t>
+      </w:r>
+      <w:proofErr w:type="gramEnd"/>
+      <w:r>
+        <w:t xml:space="preserve"> way of measuring error is the foundation of least squares and the Analysis of Variance.  </w:t>
+      </w:r>
+      <w:proofErr w:type="gramStart"/>
+      <w:r>
+        <w:t>Furthermore</w:t>
+      </w:r>
+      <w:proofErr w:type="gramEnd"/>
+      <w:r>
+        <w:t xml:space="preserve"> this best corresponds to our usual intuitive notion of distance in the three dimensional world in which we live.</w:t>
       </w:r>
     </w:p>
     <w:p/>
@@ -400,7 +432,15 @@
     <w:p/>
     <w:p>
       <w:r>
-        <w:t xml:space="preserve">Page 127, line 5:    Centers In Metric    </w:t>
+        <w:t xml:space="preserve">Page 127, line 5:    Centers </w:t>
+      </w:r>
+      <w:proofErr w:type="gramStart"/>
+      <w:r>
+        <w:t>In</w:t>
+      </w:r>
+      <w:proofErr w:type="gramEnd"/>
+      <w:r>
+        <w:t xml:space="preserve"> Metric    </w:t>
       </w:r>
       <w:r>
         <w:sym w:font="Wingdings" w:char="F0E0"/>
@@ -442,7 +482,15 @@
     <w:p/>
     <w:p>
       <w:r>
-        <w:t xml:space="preserve">Page 132, line 7:    Scaling For Object    </w:t>
+        <w:t xml:space="preserve">Page 132, line 7:    Scaling </w:t>
+      </w:r>
+      <w:proofErr w:type="gramStart"/>
+      <w:r>
+        <w:t>For</w:t>
+      </w:r>
+      <w:proofErr w:type="gramEnd"/>
+      <w:r>
+        <w:t xml:space="preserve"> Object    </w:t>
       </w:r>
       <w:r>
         <w:sym w:font="Wingdings" w:char="F0E0"/>
@@ -472,7 +520,15 @@
         <w:t>34</w:t>
       </w:r>
       <w:r>
-        <w:t xml:space="preserve">, line -16:    e.g. as    </w:t>
+        <w:t xml:space="preserve">, line -16:    </w:t>
+      </w:r>
+      <w:proofErr w:type="gramStart"/>
+      <w:r>
+        <w:t>e.g.</w:t>
+      </w:r>
+      <w:proofErr w:type="gramEnd"/>
+      <w:r>
+        <w:t xml:space="preserve"> as    </w:t>
       </w:r>
       <w:r>
         <w:sym w:font="Wingdings" w:char="F0E0"/>
@@ -580,10 +636,7 @@
         <w:t xml:space="preserve">:    </w:t>
       </w:r>
       <w:r>
-        <w:t>DNA.</w:t>
-      </w:r>
-      <w:r>
-        <w:t xml:space="preserve"> </w:t>
+        <w:t xml:space="preserve">DNA. </w:t>
       </w:r>
       <w:r>
         <w:t xml:space="preserve">   </w:t>
@@ -607,7 +660,15 @@
         <w:t>±</w:t>
       </w:r>
       <w:r>
-        <w:t>1 were selected as reasonable representatives of this mode of variation</w:t>
+        <w:t xml:space="preserve">1 </w:t>
+      </w:r>
+      <w:proofErr w:type="gramStart"/>
+      <w:r>
+        <w:t>were</w:t>
+      </w:r>
+      <w:proofErr w:type="gramEnd"/>
+      <w:r>
+        <w:t xml:space="preserve"> selected as reasonable representatives of this mode of variation</w:t>
       </w:r>
       <w:r>
         <w:t>).</w:t>
@@ -901,7 +962,15 @@
         <w:sym w:font="Wingdings" w:char="F0E0"/>
       </w:r>
       <w:r>
-        <w:t xml:space="preserve">    objects.  In particular an elegant and very widely used mathematical frame work, often called </w:t>
+        <w:t xml:space="preserve">    objects.  In particular an elegant and very widely used mathematical </w:t>
+      </w:r>
+      <w:proofErr w:type="gramStart"/>
+      <w:r>
+        <w:t>frame work</w:t>
+      </w:r>
+      <w:proofErr w:type="gramEnd"/>
+      <w:r>
+        <w:t xml:space="preserve">, often called </w:t>
       </w:r>
       <w:r>
         <w:rPr>
@@ -944,7 +1013,15 @@
         <w:t>Wald Space</w:t>
       </w:r>
       <w:r>
-        <w:t xml:space="preserve"> has far different, yet intuitively sensible properties.  Statistical analysis in Wald Space may ultimately prove to be more tractable than in BHV Space because the more direct manifold data analysis methods as described in Section 8.7 may be applicable  An interesting open problem is analysis of the Brain Artery data set using Wald Space ideas.</w:t>
+        <w:t xml:space="preserve"> has far different, yet intuitively sensible properties.  Statistical analysis in Wald Space may ultimately prove to be more tractable than in BHV Space because the more direct manifold data analysis methods as described in Section 8.7 may be </w:t>
+      </w:r>
+      <w:proofErr w:type="gramStart"/>
+      <w:r>
+        <w:t>applicable  An</w:t>
+      </w:r>
+      <w:proofErr w:type="gramEnd"/>
+      <w:r>
+        <w:t xml:space="preserve"> interesting open problem is analysis of the Brain Artery data set using Wald Space ideas.</w:t>
       </w:r>
     </w:p>
     <w:p/>
@@ -969,7 +1046,15 @@
     <w:p/>
     <w:p>
       <w:r>
-        <w:t xml:space="preserve">Page 216, line 15:    (10.1)    </w:t>
+        <w:t xml:space="preserve">Page 216, line 15: </w:t>
+      </w:r>
+      <w:proofErr w:type="gramStart"/>
+      <w:r>
+        <w:t xml:space="preserve">   (</w:t>
+      </w:r>
+      <w:proofErr w:type="gramEnd"/>
+      <w:r>
+        <w:t xml:space="preserve">10.1)    </w:t>
       </w:r>
       <w:r>
         <w:sym w:font="Wingdings" w:char="F0E0"/>
@@ -993,19 +1078,15 @@
     <w:p/>
     <w:p>
       <w:r>
-        <w:t>Page 2</w:t>
-      </w:r>
-      <w:r>
-        <w:t>33</w:t>
-      </w:r>
-      <w:r>
-        <w:t xml:space="preserve">, line </w:t>
-      </w:r>
-      <w:r>
-        <w:t>-8</w:t>
-      </w:r>
-      <w:r>
-        <w:t xml:space="preserve">:    (10.1)    </w:t>
+        <w:t xml:space="preserve">Page 233, line -8: </w:t>
+      </w:r>
+      <w:proofErr w:type="gramStart"/>
+      <w:r>
+        <w:t xml:space="preserve">   (</w:t>
+      </w:r>
+      <w:proofErr w:type="gramEnd"/>
+      <w:r>
+        <w:t xml:space="preserve">10.1)    </w:t>
       </w:r>
       <w:r>
         <w:sym w:font="Wingdings" w:char="F0E0"/>
@@ -1017,7 +1098,15 @@
     <w:p/>
     <w:p>
       <w:r>
-        <w:t xml:space="preserve">Page 237, line -13:    (2014) DWD </w:t>
+        <w:t xml:space="preserve">Page 237, line -13: </w:t>
+      </w:r>
+      <w:proofErr w:type="gramStart"/>
+      <w:r>
+        <w:t xml:space="preserve">   (</w:t>
+      </w:r>
+      <w:proofErr w:type="gramEnd"/>
+      <w:r>
+        <w:t xml:space="preserve">2014) DWD </w:t>
       </w:r>
       <w:r>
         <w:t xml:space="preserve"> </w:t>
@@ -1053,7 +1142,15 @@
     <w:p/>
     <w:p>
       <w:r>
-        <w:t>Page 241, line 19:    (1984) The</w:t>
+        <w:t xml:space="preserve">Page 241, line 19: </w:t>
+      </w:r>
+      <w:proofErr w:type="gramStart"/>
+      <w:r>
+        <w:t xml:space="preserve">   (</w:t>
+      </w:r>
+      <w:proofErr w:type="gramEnd"/>
+      <w:r>
+        <w:t>1984) The</w:t>
       </w:r>
       <w:r>
         <w:t xml:space="preserve"> </w:t>
@@ -1152,7 +1249,15 @@
         <w:t xml:space="preserve"> </w:t>
       </w:r>
       <w:r>
-        <w:t xml:space="preserve"> Finally because of its length the    </w:t>
+        <w:t xml:space="preserve"> </w:t>
+      </w:r>
+      <w:proofErr w:type="gramStart"/>
+      <w:r>
+        <w:t>Finally</w:t>
+      </w:r>
+      <w:proofErr w:type="gramEnd"/>
+      <w:r>
+        <w:t xml:space="preserve"> because of its length the    </w:t>
       </w:r>
       <w:r>
         <w:sym w:font="Wingdings" w:char="F0E0"/>
@@ -1193,8 +1298,13 @@
       <w:r>
         <w:t xml:space="preserve"> the </w:t>
       </w:r>
-      <w:r>
-        <w:t xml:space="preserve">2 sample t statistic    </w:t>
+      <w:proofErr w:type="gramStart"/>
+      <w:r>
+        <w:t>2 sample</w:t>
+      </w:r>
+      <w:proofErr w:type="gramEnd"/>
+      <w:r>
+        <w:t xml:space="preserve"> t statistic    </w:t>
       </w:r>
       <w:r>
         <w:sym w:font="Wingdings" w:char="F0E0"/>
@@ -1317,6 +1427,1691 @@
     <w:p/>
     <w:p>
       <w:r>
+        <w:t>Page 285, line -6:  Insert a new paragraph:</w:t>
+      </w:r>
+    </w:p>
+    <w:p>
+      <w:r>
+        <w:t xml:space="preserve">Ricardo Cao has pointed out that the unfamiliarity and non-intuitive nature of high dimensional space that is clear from the geometric representation can also be seen in purely deterministic ways.  For example, consider the symmetric (about the origin) unit cube </w:t>
+      </w:r>
+      <m:oMath>
+        <m:sSup>
+          <m:sSupPr>
+            <m:ctrlPr>
+              <w:rPr>
+                <w:rFonts w:ascii="Cambria Math" w:hAnsi="Cambria Math"/>
+                <w:i/>
+              </w:rPr>
+            </m:ctrlPr>
+          </m:sSupPr>
+          <m:e>
+            <m:d>
+              <m:dPr>
+                <m:begChr m:val="["/>
+                <m:endChr m:val="]"/>
+                <m:ctrlPr>
+                  <w:rPr>
+                    <w:rFonts w:ascii="Cambria Math" w:hAnsi="Cambria Math"/>
+                    <w:i/>
+                  </w:rPr>
+                </m:ctrlPr>
+              </m:dPr>
+              <m:e>
+                <m:r>
+                  <w:rPr>
+                    <w:rFonts w:ascii="Cambria Math" w:hAnsi="Cambria Math"/>
+                  </w:rPr>
+                  <m:t>-1,1</m:t>
+                </m:r>
+              </m:e>
+            </m:d>
+          </m:e>
+          <m:sup>
+            <m:r>
+              <w:rPr>
+                <w:rFonts w:ascii="Cambria Math" w:hAnsi="Cambria Math"/>
+              </w:rPr>
+              <m:t>d</m:t>
+            </m:r>
+          </m:sup>
+        </m:sSup>
+        <m:r>
+          <w:rPr>
+            <w:rFonts w:ascii="Cambria Math" w:hAnsi="Cambria Math"/>
+          </w:rPr>
+          <m:t>⊆</m:t>
+        </m:r>
+        <m:sSup>
+          <m:sSupPr>
+            <m:ctrlPr>
+              <w:rPr>
+                <w:rFonts w:ascii="Cambria Math" w:hAnsi="Cambria Math"/>
+                <w:i/>
+              </w:rPr>
+            </m:ctrlPr>
+          </m:sSupPr>
+          <m:e>
+            <m:r>
+              <m:rPr>
+                <m:scr m:val="double-struck"/>
+              </m:rPr>
+              <w:rPr>
+                <w:rFonts w:ascii="Cambria Math" w:hAnsi="Cambria Math"/>
+              </w:rPr>
+              <m:t>R</m:t>
+            </m:r>
+          </m:e>
+          <m:sup>
+            <m:r>
+              <w:rPr>
+                <w:rFonts w:ascii="Cambria Math" w:hAnsi="Cambria Math"/>
+              </w:rPr>
+              <m:t>d</m:t>
+            </m:r>
+          </m:sup>
+        </m:sSup>
+      </m:oMath>
+      <w:r>
+        <w:rPr>
+          <w:rFonts w:eastAsiaTheme="minorEastAsia"/>
+        </w:rPr>
+        <w:t xml:space="preserve">.  Note that there are </w:t>
+      </w:r>
+      <m:oMath>
+        <m:sSup>
+          <m:sSupPr>
+            <m:ctrlPr>
+              <w:rPr>
+                <w:rFonts w:ascii="Cambria Math" w:eastAsiaTheme="minorEastAsia" w:hAnsi="Cambria Math"/>
+                <w:i/>
+              </w:rPr>
+            </m:ctrlPr>
+          </m:sSupPr>
+          <m:e>
+            <m:r>
+              <w:rPr>
+                <w:rFonts w:ascii="Cambria Math" w:eastAsiaTheme="minorEastAsia" w:hAnsi="Cambria Math"/>
+              </w:rPr>
+              <m:t>2</m:t>
+            </m:r>
+          </m:e>
+          <m:sup>
+            <m:r>
+              <w:rPr>
+                <w:rFonts w:ascii="Cambria Math" w:eastAsiaTheme="minorEastAsia" w:hAnsi="Cambria Math"/>
+              </w:rPr>
+              <m:t>d</m:t>
+            </m:r>
+          </m:sup>
+        </m:sSup>
+      </m:oMath>
+      <w:r>
+        <w:rPr>
+          <w:rFonts w:eastAsiaTheme="minorEastAsia"/>
+        </w:rPr>
+        <w:t xml:space="preserve"> orthants (whose boundaries are the hyperplanes </w:t>
+      </w:r>
+      <w:r>
+        <w:rPr>
+          <w:rFonts w:eastAsiaTheme="minorEastAsia"/>
+        </w:rPr>
+        <w:t xml:space="preserve">whose normal vectors are the unit coordinate vectors).  Each of these orthant cubes (the intersection of the orthant and </w:t>
+      </w:r>
+      <m:oMath>
+        <m:sSup>
+          <m:sSupPr>
+            <m:ctrlPr>
+              <w:rPr>
+                <w:rFonts w:ascii="Cambria Math" w:hAnsi="Cambria Math"/>
+                <w:i/>
+              </w:rPr>
+            </m:ctrlPr>
+          </m:sSupPr>
+          <m:e>
+            <m:d>
+              <m:dPr>
+                <m:begChr m:val="["/>
+                <m:endChr m:val="]"/>
+                <m:ctrlPr>
+                  <w:rPr>
+                    <w:rFonts w:ascii="Cambria Math" w:hAnsi="Cambria Math"/>
+                    <w:i/>
+                  </w:rPr>
+                </m:ctrlPr>
+              </m:dPr>
+              <m:e>
+                <m:r>
+                  <w:rPr>
+                    <w:rFonts w:ascii="Cambria Math" w:hAnsi="Cambria Math"/>
+                  </w:rPr>
+                  <m:t>-1,1</m:t>
+                </m:r>
+              </m:e>
+            </m:d>
+          </m:e>
+          <m:sup>
+            <m:r>
+              <w:rPr>
+                <w:rFonts w:ascii="Cambria Math" w:hAnsi="Cambria Math"/>
+              </w:rPr>
+              <m:t>d</m:t>
+            </m:r>
+          </m:sup>
+        </m:sSup>
+      </m:oMath>
+      <w:r>
+        <w:rPr>
+          <w:rFonts w:eastAsiaTheme="minorEastAsia"/>
+        </w:rPr>
+        <w:t xml:space="preserve">) has an inscribed sphere, which is centered at a point of the form </w:t>
+      </w:r>
+      <m:oMath>
+        <m:sSup>
+          <m:sSupPr>
+            <m:ctrlPr>
+              <w:rPr>
+                <w:rFonts w:ascii="Cambria Math" w:eastAsiaTheme="minorEastAsia" w:hAnsi="Cambria Math"/>
+                <w:i/>
+              </w:rPr>
+            </m:ctrlPr>
+          </m:sSupPr>
+          <m:e>
+            <m:d>
+              <m:dPr>
+                <m:ctrlPr>
+                  <w:rPr>
+                    <w:rFonts w:ascii="Cambria Math" w:eastAsiaTheme="minorEastAsia" w:hAnsi="Cambria Math"/>
+                    <w:i/>
+                  </w:rPr>
+                </m:ctrlPr>
+              </m:dPr>
+              <m:e>
+                <m:m>
+                  <m:mPr>
+                    <m:mcs>
+                      <m:mc>
+                        <m:mcPr>
+                          <m:count m:val="3"/>
+                          <m:mcJc m:val="center"/>
+                        </m:mcPr>
+                      </m:mc>
+                    </m:mcs>
+                    <m:ctrlPr>
+                      <w:rPr>
+                        <w:rFonts w:ascii="Cambria Math" w:eastAsiaTheme="minorEastAsia" w:hAnsi="Cambria Math"/>
+                        <w:i/>
+                      </w:rPr>
+                    </m:ctrlPr>
+                  </m:mPr>
+                  <m:mr>
+                    <m:e>
+                      <m:r>
+                        <w:rPr>
+                          <w:rFonts w:ascii="Cambria Math" w:eastAsiaTheme="minorEastAsia" w:hAnsi="Cambria Math"/>
+                        </w:rPr>
+                        <m:t>±</m:t>
+                      </m:r>
+                      <m:box>
+                        <m:boxPr>
+                          <m:ctrlPr>
+                            <w:rPr>
+                              <w:rFonts w:ascii="Cambria Math" w:eastAsiaTheme="minorEastAsia" w:hAnsi="Cambria Math"/>
+                              <w:i/>
+                            </w:rPr>
+                          </m:ctrlPr>
+                        </m:boxPr>
+                        <m:e>
+                          <m:argPr>
+                            <m:argSz m:val="-1"/>
+                          </m:argPr>
+                          <m:f>
+                            <m:fPr>
+                              <m:ctrlPr>
+                                <w:rPr>
+                                  <w:rFonts w:ascii="Cambria Math" w:eastAsiaTheme="minorEastAsia" w:hAnsi="Cambria Math"/>
+                                  <w:i/>
+                                </w:rPr>
+                              </m:ctrlPr>
+                            </m:fPr>
+                            <m:num>
+                              <m:r>
+                                <w:rPr>
+                                  <w:rFonts w:ascii="Cambria Math" w:eastAsiaTheme="minorEastAsia" w:hAnsi="Cambria Math"/>
+                                </w:rPr>
+                                <m:t>1</m:t>
+                              </m:r>
+                            </m:num>
+                            <m:den>
+                              <m:r>
+                                <w:rPr>
+                                  <w:rFonts w:ascii="Cambria Math" w:eastAsiaTheme="minorEastAsia" w:hAnsi="Cambria Math"/>
+                                </w:rPr>
+                                <m:t>2</m:t>
+                              </m:r>
+                            </m:den>
+                          </m:f>
+                        </m:e>
+                      </m:box>
+                    </m:e>
+                    <m:e>
+                      <m:r>
+                        <w:rPr>
+                          <w:rFonts w:ascii="Cambria Math" w:eastAsiaTheme="minorEastAsia" w:hAnsi="Cambria Math"/>
+                        </w:rPr>
+                        <m:t>⋯</m:t>
+                      </m:r>
+                    </m:e>
+                    <m:e>
+                      <m:r>
+                        <w:rPr>
+                          <w:rFonts w:ascii="Cambria Math" w:eastAsiaTheme="minorEastAsia" w:hAnsi="Cambria Math"/>
+                        </w:rPr>
+                        <m:t>±</m:t>
+                      </m:r>
+                      <m:box>
+                        <m:boxPr>
+                          <m:ctrlPr>
+                            <w:rPr>
+                              <w:rFonts w:ascii="Cambria Math" w:eastAsiaTheme="minorEastAsia" w:hAnsi="Cambria Math"/>
+                              <w:i/>
+                            </w:rPr>
+                          </m:ctrlPr>
+                        </m:boxPr>
+                        <m:e>
+                          <m:argPr>
+                            <m:argSz m:val="-1"/>
+                          </m:argPr>
+                          <m:f>
+                            <m:fPr>
+                              <m:ctrlPr>
+                                <w:rPr>
+                                  <w:rFonts w:ascii="Cambria Math" w:eastAsiaTheme="minorEastAsia" w:hAnsi="Cambria Math"/>
+                                  <w:i/>
+                                </w:rPr>
+                              </m:ctrlPr>
+                            </m:fPr>
+                            <m:num>
+                              <m:r>
+                                <w:rPr>
+                                  <w:rFonts w:ascii="Cambria Math" w:eastAsiaTheme="minorEastAsia" w:hAnsi="Cambria Math"/>
+                                </w:rPr>
+                                <m:t>1</m:t>
+                              </m:r>
+                            </m:num>
+                            <m:den>
+                              <m:r>
+                                <w:rPr>
+                                  <w:rFonts w:ascii="Cambria Math" w:eastAsiaTheme="minorEastAsia" w:hAnsi="Cambria Math"/>
+                                </w:rPr>
+                                <m:t>2</m:t>
+                              </m:r>
+                            </m:den>
+                          </m:f>
+                        </m:e>
+                      </m:box>
+                    </m:e>
+                  </m:mr>
+                </m:m>
+              </m:e>
+            </m:d>
+          </m:e>
+          <m:sup>
+            <m:r>
+              <w:rPr>
+                <w:rFonts w:ascii="Cambria Math" w:eastAsiaTheme="minorEastAsia" w:hAnsi="Cambria Math"/>
+              </w:rPr>
+              <m:t>t</m:t>
+            </m:r>
+          </m:sup>
+        </m:sSup>
+      </m:oMath>
+      <w:r>
+        <w:rPr>
+          <w:rFonts w:eastAsiaTheme="minorEastAsia"/>
+        </w:rPr>
+        <w:t xml:space="preserve">, which is distance </w:t>
+      </w:r>
+      <m:oMath>
+        <m:box>
+          <m:boxPr>
+            <m:ctrlPr>
+              <w:rPr>
+                <w:rFonts w:ascii="Cambria Math" w:eastAsiaTheme="minorEastAsia" w:hAnsi="Cambria Math"/>
+                <w:i/>
+              </w:rPr>
+            </m:ctrlPr>
+          </m:boxPr>
+          <m:e>
+            <m:argPr>
+              <m:argSz m:val="-1"/>
+            </m:argPr>
+            <m:f>
+              <m:fPr>
+                <m:ctrlPr>
+                  <w:rPr>
+                    <w:rFonts w:ascii="Cambria Math" w:eastAsiaTheme="minorEastAsia" w:hAnsi="Cambria Math"/>
+                    <w:i/>
+                  </w:rPr>
+                </m:ctrlPr>
+              </m:fPr>
+              <m:num>
+                <m:r>
+                  <w:rPr>
+                    <w:rFonts w:ascii="Cambria Math" w:eastAsiaTheme="minorEastAsia" w:hAnsi="Cambria Math"/>
+                  </w:rPr>
+                  <m:t>1</m:t>
+                </m:r>
+              </m:num>
+              <m:den>
+                <m:r>
+                  <w:rPr>
+                    <w:rFonts w:ascii="Cambria Math" w:eastAsiaTheme="minorEastAsia" w:hAnsi="Cambria Math"/>
+                  </w:rPr>
+                  <m:t>2</m:t>
+                </m:r>
+              </m:den>
+            </m:f>
+            <m:rad>
+              <m:radPr>
+                <m:degHide m:val="1"/>
+                <m:ctrlPr>
+                  <w:rPr>
+                    <w:rFonts w:ascii="Cambria Math" w:eastAsiaTheme="minorEastAsia" w:hAnsi="Cambria Math"/>
+                    <w:i/>
+                  </w:rPr>
+                </m:ctrlPr>
+              </m:radPr>
+              <m:deg/>
+              <m:e>
+                <m:r>
+                  <w:rPr>
+                    <w:rFonts w:ascii="Cambria Math" w:eastAsiaTheme="minorEastAsia" w:hAnsi="Cambria Math"/>
+                  </w:rPr>
+                  <m:t>d</m:t>
+                </m:r>
+              </m:e>
+            </m:rad>
+          </m:e>
+        </m:box>
+      </m:oMath>
+      <w:r>
+        <w:rPr>
+          <w:rFonts w:eastAsiaTheme="minorEastAsia"/>
+        </w:rPr>
+        <w:t xml:space="preserve"> from the origin.  </w:t>
+      </w:r>
+      <w:r>
+        <w:rPr>
+          <w:rFonts w:eastAsiaTheme="minorEastAsia"/>
+        </w:rPr>
+        <w:t xml:space="preserve">Furthermore, each inscribed sphere has radius </w:t>
+      </w:r>
+      <m:oMath>
+        <m:box>
+          <m:boxPr>
+            <m:ctrlPr>
+              <w:rPr>
+                <w:rFonts w:ascii="Cambria Math" w:eastAsiaTheme="minorEastAsia" w:hAnsi="Cambria Math"/>
+                <w:i/>
+              </w:rPr>
+            </m:ctrlPr>
+          </m:boxPr>
+          <m:e>
+            <m:argPr>
+              <m:argSz m:val="-1"/>
+            </m:argPr>
+            <m:f>
+              <m:fPr>
+                <m:ctrlPr>
+                  <w:rPr>
+                    <w:rFonts w:ascii="Cambria Math" w:eastAsiaTheme="minorEastAsia" w:hAnsi="Cambria Math"/>
+                    <w:i/>
+                  </w:rPr>
+                </m:ctrlPr>
+              </m:fPr>
+              <m:num>
+                <m:r>
+                  <w:rPr>
+                    <w:rFonts w:ascii="Cambria Math" w:eastAsiaTheme="minorEastAsia" w:hAnsi="Cambria Math"/>
+                  </w:rPr>
+                  <m:t>1</m:t>
+                </m:r>
+              </m:num>
+              <m:den>
+                <m:r>
+                  <w:rPr>
+                    <w:rFonts w:ascii="Cambria Math" w:eastAsiaTheme="minorEastAsia" w:hAnsi="Cambria Math"/>
+                  </w:rPr>
+                  <m:t>2</m:t>
+                </m:r>
+              </m:den>
+            </m:f>
+          </m:e>
+        </m:box>
+      </m:oMath>
+      <w:r>
+        <w:rPr>
+          <w:rFonts w:eastAsiaTheme="minorEastAsia"/>
+        </w:rPr>
+        <w:t xml:space="preserve">.  </w:t>
+      </w:r>
+      <w:r>
+        <w:rPr>
+          <w:rFonts w:eastAsiaTheme="minorEastAsia"/>
+        </w:rPr>
+        <w:t xml:space="preserve">Next let  </w:t>
+      </w:r>
+      <m:oMath>
+        <m:r>
+          <m:rPr>
+            <m:scr m:val="script"/>
+          </m:rPr>
+          <w:rPr>
+            <w:rFonts w:ascii="Cambria Math" w:eastAsiaTheme="minorEastAsia" w:hAnsi="Cambria Math"/>
+          </w:rPr>
+          <m:t>D</m:t>
+        </m:r>
+        <m:r>
+          <w:rPr>
+            <w:rFonts w:ascii="Cambria Math" w:eastAsiaTheme="minorEastAsia" w:hAnsi="Cambria Math"/>
+          </w:rPr>
+          <m:t>=</m:t>
+        </m:r>
+        <m:d>
+          <m:dPr>
+            <m:begChr m:val="{"/>
+            <m:endChr m:val="}"/>
+            <m:ctrlPr>
+              <w:rPr>
+                <w:rFonts w:ascii="Cambria Math" w:eastAsiaTheme="minorEastAsia" w:hAnsi="Cambria Math"/>
+                <w:i/>
+              </w:rPr>
+            </m:ctrlPr>
+          </m:dPr>
+          <m:e>
+            <m:sSup>
+              <m:sSupPr>
+                <m:ctrlPr>
+                  <w:rPr>
+                    <w:rFonts w:ascii="Cambria Math" w:eastAsiaTheme="minorEastAsia" w:hAnsi="Cambria Math"/>
+                    <w:i/>
+                  </w:rPr>
+                </m:ctrlPr>
+              </m:sSupPr>
+              <m:e>
+                <m:d>
+                  <m:dPr>
+                    <m:ctrlPr>
+                      <w:rPr>
+                        <w:rFonts w:ascii="Cambria Math" w:eastAsiaTheme="minorEastAsia" w:hAnsi="Cambria Math"/>
+                        <w:i/>
+                      </w:rPr>
+                    </m:ctrlPr>
+                  </m:dPr>
+                  <m:e>
+                    <m:m>
+                      <m:mPr>
+                        <m:mcs>
+                          <m:mc>
+                            <m:mcPr>
+                              <m:count m:val="3"/>
+                              <m:mcJc m:val="center"/>
+                            </m:mcPr>
+                          </m:mc>
+                        </m:mcs>
+                        <m:ctrlPr>
+                          <w:rPr>
+                            <w:rFonts w:ascii="Cambria Math" w:eastAsiaTheme="minorEastAsia" w:hAnsi="Cambria Math"/>
+                            <w:i/>
+                          </w:rPr>
+                        </m:ctrlPr>
+                      </m:mPr>
+                      <m:mr>
+                        <m:e>
+                          <m:r>
+                            <w:rPr>
+                              <w:rFonts w:ascii="Cambria Math" w:eastAsiaTheme="minorEastAsia" w:hAnsi="Cambria Math"/>
+                            </w:rPr>
+                            <m:t>c</m:t>
+                          </m:r>
+                        </m:e>
+                        <m:e>
+                          <m:r>
+                            <w:rPr>
+                              <w:rFonts w:ascii="Cambria Math" w:eastAsiaTheme="minorEastAsia" w:hAnsi="Cambria Math"/>
+                            </w:rPr>
+                            <m:t>⋯</m:t>
+                          </m:r>
+                        </m:e>
+                        <m:e>
+                          <m:r>
+                            <w:rPr>
+                              <w:rFonts w:ascii="Cambria Math" w:eastAsiaTheme="minorEastAsia" w:hAnsi="Cambria Math"/>
+                            </w:rPr>
+                            <m:t>c</m:t>
+                          </m:r>
+                        </m:e>
+                      </m:mr>
+                    </m:m>
+                  </m:e>
+                </m:d>
+              </m:e>
+              <m:sup>
+                <m:r>
+                  <w:rPr>
+                    <w:rFonts w:ascii="Cambria Math" w:eastAsiaTheme="minorEastAsia" w:hAnsi="Cambria Math"/>
+                  </w:rPr>
+                  <m:t>t</m:t>
+                </m:r>
+              </m:sup>
+            </m:sSup>
+            <m:r>
+              <w:rPr>
+                <w:rFonts w:ascii="Cambria Math" w:eastAsiaTheme="minorEastAsia" w:hAnsi="Cambria Math"/>
+              </w:rPr>
+              <m:t>:c∈</m:t>
+            </m:r>
+            <m:sSup>
+              <m:sSupPr>
+                <m:ctrlPr>
+                  <w:rPr>
+                    <w:rFonts w:ascii="Cambria Math" w:eastAsiaTheme="minorEastAsia" w:hAnsi="Cambria Math"/>
+                    <w:i/>
+                  </w:rPr>
+                </m:ctrlPr>
+              </m:sSupPr>
+              <m:e>
+                <m:r>
+                  <m:rPr>
+                    <m:scr m:val="double-struck"/>
+                  </m:rPr>
+                  <w:rPr>
+                    <w:rFonts w:ascii="Cambria Math" w:eastAsiaTheme="minorEastAsia" w:hAnsi="Cambria Math"/>
+                  </w:rPr>
+                  <m:t>R</m:t>
+                </m:r>
+              </m:e>
+              <m:sup>
+                <m:r>
+                  <w:rPr>
+                    <w:rFonts w:ascii="Cambria Math" w:eastAsiaTheme="minorEastAsia" w:hAnsi="Cambria Math"/>
+                  </w:rPr>
+                  <m:t>d</m:t>
+                </m:r>
+              </m:sup>
+            </m:sSup>
+          </m:e>
+        </m:d>
+      </m:oMath>
+      <w:r>
+        <w:rPr>
+          <w:rFonts w:eastAsiaTheme="minorEastAsia"/>
+        </w:rPr>
+        <w:t xml:space="preserve">,  denote the </w:t>
+      </w:r>
+      <w:r>
+        <w:rPr>
+          <w:rFonts w:eastAsiaTheme="minorEastAsia"/>
+          <w:i/>
+          <w:iCs/>
+        </w:rPr>
+        <w:t>Diagonal Line</w:t>
+      </w:r>
+      <w:r>
+        <w:rPr>
+          <w:rFonts w:eastAsiaTheme="minorEastAsia"/>
+        </w:rPr>
+        <w:t xml:space="preserve"> </w:t>
+      </w:r>
+      <w:r>
+        <w:rPr>
+          <w:rFonts w:eastAsiaTheme="minorEastAsia"/>
+        </w:rPr>
+        <w:t>through the origin connecting the far vertex of the cube in the positive orthant with it</w:t>
+      </w:r>
+      <w:r>
+        <w:rPr>
+          <w:rFonts w:eastAsiaTheme="minorEastAsia"/>
+        </w:rPr>
+        <w:t>s</w:t>
+      </w:r>
+      <w:r>
+        <w:rPr>
+          <w:rFonts w:eastAsiaTheme="minorEastAsia"/>
+        </w:rPr>
+        <w:t xml:space="preserve"> antipo</w:t>
+      </w:r>
+      <w:r>
+        <w:rPr>
+          <w:rFonts w:eastAsiaTheme="minorEastAsia"/>
+        </w:rPr>
+        <w:t>d</w:t>
+      </w:r>
+      <w:r>
+        <w:rPr>
+          <w:rFonts w:eastAsiaTheme="minorEastAsia"/>
+        </w:rPr>
+        <w:t xml:space="preserve">al point.  For each value of </w:t>
+      </w:r>
+      <m:oMath>
+        <m:r>
+          <w:rPr>
+            <w:rFonts w:ascii="Cambria Math" w:eastAsiaTheme="minorEastAsia" w:hAnsi="Cambria Math"/>
+          </w:rPr>
+          <m:t>c</m:t>
+        </m:r>
+      </m:oMath>
+      <w:r>
+        <w:rPr>
+          <w:rFonts w:eastAsiaTheme="minorEastAsia"/>
+        </w:rPr>
+        <w:t>, the distance of the po</w:t>
+      </w:r>
+      <w:r>
+        <w:rPr>
+          <w:rFonts w:eastAsiaTheme="minorEastAsia"/>
+        </w:rPr>
+        <w:t>i</w:t>
+      </w:r>
+      <w:r>
+        <w:rPr>
+          <w:rFonts w:eastAsiaTheme="minorEastAsia"/>
+        </w:rPr>
+        <w:t>nt</w:t>
+      </w:r>
+      <w:r>
+        <w:rPr>
+          <w:rFonts w:eastAsiaTheme="minorEastAsia"/>
+        </w:rPr>
+        <w:t xml:space="preserve"> on the diagonal line</w:t>
+      </w:r>
+      <w:r>
+        <w:rPr>
+          <w:rFonts w:eastAsiaTheme="minorEastAsia"/>
+        </w:rPr>
+        <w:t xml:space="preserve"> to the origin is  </w:t>
+      </w:r>
+      <m:oMath>
+        <m:d>
+          <m:dPr>
+            <m:begChr m:val="|"/>
+            <m:endChr m:val="|"/>
+            <m:ctrlPr>
+              <w:rPr>
+                <w:rFonts w:ascii="Cambria Math" w:eastAsiaTheme="minorEastAsia" w:hAnsi="Cambria Math"/>
+                <w:i/>
+              </w:rPr>
+            </m:ctrlPr>
+          </m:dPr>
+          <m:e>
+            <m:r>
+              <w:rPr>
+                <w:rFonts w:ascii="Cambria Math" w:eastAsiaTheme="minorEastAsia" w:hAnsi="Cambria Math"/>
+              </w:rPr>
+              <m:t>c</m:t>
+            </m:r>
+          </m:e>
+        </m:d>
+        <m:rad>
+          <m:radPr>
+            <m:degHide m:val="1"/>
+            <m:ctrlPr>
+              <w:rPr>
+                <w:rFonts w:ascii="Cambria Math" w:eastAsiaTheme="minorEastAsia" w:hAnsi="Cambria Math"/>
+                <w:i/>
+              </w:rPr>
+            </m:ctrlPr>
+          </m:radPr>
+          <m:deg/>
+          <m:e>
+            <m:r>
+              <w:rPr>
+                <w:rFonts w:ascii="Cambria Math" w:eastAsiaTheme="minorEastAsia" w:hAnsi="Cambria Math"/>
+              </w:rPr>
+              <m:t>d</m:t>
+            </m:r>
+          </m:e>
+        </m:rad>
+      </m:oMath>
+      <w:r>
+        <w:rPr>
+          <w:rFonts w:eastAsiaTheme="minorEastAsia"/>
+        </w:rPr>
+        <w:t xml:space="preserve">.  Now the diagonal line  </w:t>
+      </w:r>
+      <m:oMath>
+        <m:r>
+          <m:rPr>
+            <m:scr m:val="script"/>
+          </m:rPr>
+          <w:rPr>
+            <w:rFonts w:ascii="Cambria Math" w:eastAsiaTheme="minorEastAsia" w:hAnsi="Cambria Math"/>
+          </w:rPr>
+          <m:t>D</m:t>
+        </m:r>
+      </m:oMath>
+      <w:r>
+        <w:rPr>
+          <w:rFonts w:eastAsiaTheme="minorEastAsia"/>
+        </w:rPr>
+        <w:t xml:space="preserve">  intersects the inscribed sphere at the two points which are distances </w:t>
+      </w:r>
+      <w:r>
+        <w:rPr>
+          <w:rFonts w:eastAsiaTheme="minorEastAsia"/>
+        </w:rPr>
+        <w:t xml:space="preserve"> </w:t>
+      </w:r>
+      <m:oMath>
+        <m:box>
+          <m:boxPr>
+            <m:ctrlPr>
+              <w:rPr>
+                <w:rFonts w:ascii="Cambria Math" w:eastAsiaTheme="minorEastAsia" w:hAnsi="Cambria Math"/>
+                <w:i/>
+              </w:rPr>
+            </m:ctrlPr>
+          </m:boxPr>
+          <m:e>
+            <m:argPr>
+              <m:argSz m:val="-1"/>
+            </m:argPr>
+            <m:f>
+              <m:fPr>
+                <m:ctrlPr>
+                  <w:rPr>
+                    <w:rFonts w:ascii="Cambria Math" w:eastAsiaTheme="minorEastAsia" w:hAnsi="Cambria Math"/>
+                    <w:i/>
+                  </w:rPr>
+                </m:ctrlPr>
+              </m:fPr>
+              <m:num>
+                <m:r>
+                  <w:rPr>
+                    <w:rFonts w:ascii="Cambria Math" w:eastAsiaTheme="minorEastAsia" w:hAnsi="Cambria Math"/>
+                  </w:rPr>
+                  <m:t>1</m:t>
+                </m:r>
+              </m:num>
+              <m:den>
+                <m:r>
+                  <w:rPr>
+                    <w:rFonts w:ascii="Cambria Math" w:eastAsiaTheme="minorEastAsia" w:hAnsi="Cambria Math"/>
+                  </w:rPr>
+                  <m:t>2</m:t>
+                </m:r>
+              </m:den>
+            </m:f>
+          </m:e>
+        </m:box>
+        <m:rad>
+          <m:radPr>
+            <m:degHide m:val="1"/>
+            <m:ctrlPr>
+              <w:rPr>
+                <w:rFonts w:ascii="Cambria Math" w:eastAsiaTheme="minorEastAsia" w:hAnsi="Cambria Math"/>
+                <w:i/>
+              </w:rPr>
+            </m:ctrlPr>
+          </m:radPr>
+          <m:deg/>
+          <m:e>
+            <m:r>
+              <w:rPr>
+                <w:rFonts w:ascii="Cambria Math" w:eastAsiaTheme="minorEastAsia" w:hAnsi="Cambria Math"/>
+              </w:rPr>
+              <m:t>d</m:t>
+            </m:r>
+          </m:e>
+        </m:rad>
+        <m:r>
+          <w:rPr>
+            <w:rFonts w:ascii="Cambria Math" w:eastAsiaTheme="minorEastAsia" w:hAnsi="Cambria Math"/>
+          </w:rPr>
+          <m:t>±</m:t>
+        </m:r>
+        <m:box>
+          <m:boxPr>
+            <m:ctrlPr>
+              <w:rPr>
+                <w:rFonts w:ascii="Cambria Math" w:eastAsiaTheme="minorEastAsia" w:hAnsi="Cambria Math"/>
+                <w:i/>
+              </w:rPr>
+            </m:ctrlPr>
+          </m:boxPr>
+          <m:e>
+            <m:argPr>
+              <m:argSz m:val="-1"/>
+            </m:argPr>
+            <m:f>
+              <m:fPr>
+                <m:ctrlPr>
+                  <w:rPr>
+                    <w:rFonts w:ascii="Cambria Math" w:eastAsiaTheme="minorEastAsia" w:hAnsi="Cambria Math"/>
+                    <w:i/>
+                  </w:rPr>
+                </m:ctrlPr>
+              </m:fPr>
+              <m:num>
+                <m:r>
+                  <w:rPr>
+                    <w:rFonts w:ascii="Cambria Math" w:eastAsiaTheme="minorEastAsia" w:hAnsi="Cambria Math"/>
+                  </w:rPr>
+                  <m:t>1</m:t>
+                </m:r>
+              </m:num>
+              <m:den>
+                <m:r>
+                  <w:rPr>
+                    <w:rFonts w:ascii="Cambria Math" w:eastAsiaTheme="minorEastAsia" w:hAnsi="Cambria Math"/>
+                  </w:rPr>
+                  <m:t>2</m:t>
+                </m:r>
+              </m:den>
+            </m:f>
+          </m:e>
+        </m:box>
+      </m:oMath>
+      <w:r>
+        <w:rPr>
+          <w:rFonts w:eastAsiaTheme="minorEastAsia"/>
+        </w:rPr>
+        <w:t xml:space="preserve">  from the origin.  Next consider the </w:t>
+      </w:r>
+      <w:r>
+        <w:rPr>
+          <w:rFonts w:eastAsiaTheme="minorEastAsia"/>
+        </w:rPr>
+        <w:t>sub-</w:t>
+      </w:r>
+      <w:r>
+        <w:rPr>
+          <w:rFonts w:eastAsiaTheme="minorEastAsia"/>
+        </w:rPr>
+        <w:t>sphere centered at the origin, with radius</w:t>
+      </w:r>
+      <w:r>
+        <w:rPr>
+          <w:rFonts w:eastAsiaTheme="minorEastAsia"/>
+        </w:rPr>
+        <w:t xml:space="preserve">  </w:t>
+      </w:r>
+      <m:oMath>
+        <m:box>
+          <m:boxPr>
+            <m:ctrlPr>
+              <w:rPr>
+                <w:rFonts w:ascii="Cambria Math" w:eastAsiaTheme="minorEastAsia" w:hAnsi="Cambria Math"/>
+                <w:i/>
+              </w:rPr>
+            </m:ctrlPr>
+          </m:boxPr>
+          <m:e>
+            <m:argPr>
+              <m:argSz m:val="-1"/>
+            </m:argPr>
+            <m:f>
+              <m:fPr>
+                <m:ctrlPr>
+                  <w:rPr>
+                    <w:rFonts w:ascii="Cambria Math" w:eastAsiaTheme="minorEastAsia" w:hAnsi="Cambria Math"/>
+                    <w:i/>
+                  </w:rPr>
+                </m:ctrlPr>
+              </m:fPr>
+              <m:num>
+                <m:r>
+                  <w:rPr>
+                    <w:rFonts w:ascii="Cambria Math" w:eastAsiaTheme="minorEastAsia" w:hAnsi="Cambria Math"/>
+                  </w:rPr>
+                  <m:t>1</m:t>
+                </m:r>
+              </m:num>
+              <m:den>
+                <m:r>
+                  <w:rPr>
+                    <w:rFonts w:ascii="Cambria Math" w:eastAsiaTheme="minorEastAsia" w:hAnsi="Cambria Math"/>
+                  </w:rPr>
+                  <m:t>2</m:t>
+                </m:r>
+              </m:den>
+            </m:f>
+          </m:e>
+        </m:box>
+        <m:rad>
+          <m:radPr>
+            <m:degHide m:val="1"/>
+            <m:ctrlPr>
+              <w:rPr>
+                <w:rFonts w:ascii="Cambria Math" w:eastAsiaTheme="minorEastAsia" w:hAnsi="Cambria Math"/>
+                <w:i/>
+              </w:rPr>
+            </m:ctrlPr>
+          </m:radPr>
+          <m:deg/>
+          <m:e>
+            <m:r>
+              <w:rPr>
+                <w:rFonts w:ascii="Cambria Math" w:eastAsiaTheme="minorEastAsia" w:hAnsi="Cambria Math"/>
+              </w:rPr>
+              <m:t>d</m:t>
+            </m:r>
+          </m:e>
+        </m:rad>
+        <m:r>
+          <w:rPr>
+            <w:rFonts w:ascii="Cambria Math" w:eastAsiaTheme="minorEastAsia" w:hAnsi="Cambria Math"/>
+          </w:rPr>
+          <m:t>-</m:t>
+        </m:r>
+        <m:box>
+          <m:boxPr>
+            <m:ctrlPr>
+              <w:rPr>
+                <w:rFonts w:ascii="Cambria Math" w:eastAsiaTheme="minorEastAsia" w:hAnsi="Cambria Math"/>
+                <w:i/>
+              </w:rPr>
+            </m:ctrlPr>
+          </m:boxPr>
+          <m:e>
+            <m:argPr>
+              <m:argSz m:val="-1"/>
+            </m:argPr>
+            <m:f>
+              <m:fPr>
+                <m:ctrlPr>
+                  <w:rPr>
+                    <w:rFonts w:ascii="Cambria Math" w:eastAsiaTheme="minorEastAsia" w:hAnsi="Cambria Math"/>
+                    <w:i/>
+                  </w:rPr>
+                </m:ctrlPr>
+              </m:fPr>
+              <m:num>
+                <m:r>
+                  <w:rPr>
+                    <w:rFonts w:ascii="Cambria Math" w:eastAsiaTheme="minorEastAsia" w:hAnsi="Cambria Math"/>
+                  </w:rPr>
+                  <m:t>1</m:t>
+                </m:r>
+              </m:num>
+              <m:den>
+                <m:r>
+                  <w:rPr>
+                    <w:rFonts w:ascii="Cambria Math" w:eastAsiaTheme="minorEastAsia" w:hAnsi="Cambria Math"/>
+                  </w:rPr>
+                  <m:t>2</m:t>
+                </m:r>
+              </m:den>
+            </m:f>
+          </m:e>
+        </m:box>
+      </m:oMath>
+      <w:r>
+        <w:rPr>
+          <w:rFonts w:eastAsiaTheme="minorEastAsia"/>
+        </w:rPr>
+        <w:t>.  Tha</w:t>
+      </w:r>
+      <w:r>
+        <w:rPr>
+          <w:rFonts w:eastAsiaTheme="minorEastAsia"/>
+        </w:rPr>
+        <w:t>t</w:t>
+      </w:r>
+      <w:r>
+        <w:rPr>
+          <w:rFonts w:eastAsiaTheme="minorEastAsia"/>
+        </w:rPr>
+        <w:t xml:space="preserve"> </w:t>
+      </w:r>
+      <w:r>
+        <w:rPr>
+          <w:rFonts w:eastAsiaTheme="minorEastAsia"/>
+        </w:rPr>
+        <w:t>sub-</w:t>
+      </w:r>
+      <w:r>
+        <w:rPr>
+          <w:rFonts w:eastAsiaTheme="minorEastAsia"/>
+        </w:rPr>
+        <w:t>sphere is tangent to each of the orthant inscribed spheres, at their point clos</w:t>
+      </w:r>
+      <w:r>
+        <w:rPr>
+          <w:rFonts w:eastAsiaTheme="minorEastAsia"/>
+        </w:rPr>
+        <w:t>es</w:t>
+      </w:r>
+      <w:r>
+        <w:rPr>
+          <w:rFonts w:eastAsiaTheme="minorEastAsia"/>
+        </w:rPr>
+        <w:t xml:space="preserve">t to the origin.  </w:t>
+      </w:r>
+      <w:r>
+        <w:rPr>
+          <w:rFonts w:eastAsiaTheme="minorEastAsia"/>
+        </w:rPr>
+        <w:t xml:space="preserve">Now for  </w:t>
+      </w:r>
+      <m:oMath>
+        <m:r>
+          <w:rPr>
+            <w:rFonts w:ascii="Cambria Math" w:eastAsiaTheme="minorEastAsia" w:hAnsi="Cambria Math"/>
+          </w:rPr>
+          <m:t>d=9</m:t>
+        </m:r>
+      </m:oMath>
+      <w:r>
+        <w:rPr>
+          <w:rFonts w:eastAsiaTheme="minorEastAsia"/>
+        </w:rPr>
+        <w:t xml:space="preserve">  </w:t>
+      </w:r>
+      <w:r>
+        <w:rPr>
+          <w:rFonts w:eastAsiaTheme="minorEastAsia"/>
+        </w:rPr>
+        <w:t xml:space="preserve">that sub-sphere has radius </w:t>
+      </w:r>
+      <w:proofErr w:type="gramStart"/>
+      <w:r>
+        <w:rPr>
+          <w:rFonts w:eastAsiaTheme="minorEastAsia"/>
+        </w:rPr>
+        <w:t>1  (</w:t>
+      </w:r>
+      <w:proofErr w:type="gramEnd"/>
+      <w:r>
+        <w:rPr>
+          <w:rFonts w:eastAsiaTheme="minorEastAsia"/>
+        </w:rPr>
+        <w:t>hence has</w:t>
+      </w:r>
+      <w:r>
+        <w:rPr>
+          <w:rFonts w:eastAsiaTheme="minorEastAsia"/>
+        </w:rPr>
+        <w:t xml:space="preserve"> </w:t>
+      </w:r>
+      <w:r>
+        <w:rPr>
+          <w:rFonts w:eastAsiaTheme="minorEastAsia"/>
+        </w:rPr>
+        <w:t xml:space="preserve">points tangent to the unit cube, </w:t>
+      </w:r>
+      <m:oMath>
+        <m:sSup>
+          <m:sSupPr>
+            <m:ctrlPr>
+              <w:rPr>
+                <w:rFonts w:ascii="Cambria Math" w:hAnsi="Cambria Math"/>
+                <w:i/>
+              </w:rPr>
+            </m:ctrlPr>
+          </m:sSupPr>
+          <m:e>
+            <m:d>
+              <m:dPr>
+                <m:begChr m:val="["/>
+                <m:endChr m:val="]"/>
+                <m:ctrlPr>
+                  <w:rPr>
+                    <w:rFonts w:ascii="Cambria Math" w:hAnsi="Cambria Math"/>
+                    <w:i/>
+                  </w:rPr>
+                </m:ctrlPr>
+              </m:dPr>
+              <m:e>
+                <m:r>
+                  <w:rPr>
+                    <w:rFonts w:ascii="Cambria Math" w:hAnsi="Cambria Math"/>
+                  </w:rPr>
+                  <m:t>-1,1</m:t>
+                </m:r>
+              </m:e>
+            </m:d>
+          </m:e>
+          <m:sup>
+            <m:r>
+              <w:rPr>
+                <w:rFonts w:ascii="Cambria Math" w:hAnsi="Cambria Math"/>
+              </w:rPr>
+              <m:t>d</m:t>
+            </m:r>
+          </m:sup>
+        </m:sSup>
+      </m:oMath>
+      <w:r>
+        <w:rPr>
+          <w:rFonts w:eastAsiaTheme="minorEastAsia"/>
+        </w:rPr>
+        <w:t>).</w:t>
+      </w:r>
+      <w:r>
+        <w:rPr>
+          <w:rFonts w:eastAsiaTheme="minorEastAsia"/>
+        </w:rPr>
+        <w:t xml:space="preserve">  </w:t>
+      </w:r>
+      <w:r>
+        <w:rPr>
+          <w:rFonts w:eastAsiaTheme="minorEastAsia"/>
+        </w:rPr>
+        <w:t xml:space="preserve">Furthermore, for  </w:t>
+      </w:r>
+      <m:oMath>
+        <m:r>
+          <w:rPr>
+            <w:rFonts w:ascii="Cambria Math" w:eastAsiaTheme="minorEastAsia" w:hAnsi="Cambria Math"/>
+          </w:rPr>
+          <m:t>d&gt;9,</m:t>
+        </m:r>
+      </m:oMath>
+      <w:r>
+        <w:rPr>
+          <w:rFonts w:eastAsiaTheme="minorEastAsia"/>
+        </w:rPr>
+        <w:t xml:space="preserve">  that sub-sphere actually extends </w:t>
+      </w:r>
+      <w:r>
+        <w:rPr>
+          <w:rFonts w:eastAsiaTheme="minorEastAsia"/>
+          <w:i/>
+          <w:iCs/>
+        </w:rPr>
+        <w:t>outside</w:t>
+      </w:r>
+      <w:r>
+        <w:rPr>
+          <w:rFonts w:eastAsiaTheme="minorEastAsia"/>
+        </w:rPr>
+        <w:t xml:space="preserve"> the</w:t>
+      </w:r>
+      <w:r>
+        <w:rPr>
+          <w:rFonts w:eastAsiaTheme="minorEastAsia"/>
+        </w:rPr>
+        <w:t xml:space="preserve"> </w:t>
+      </w:r>
+      <w:r>
+        <w:rPr>
+          <w:rFonts w:eastAsiaTheme="minorEastAsia"/>
+        </w:rPr>
+        <w:t xml:space="preserve">unit cube, </w:t>
+      </w:r>
+      <m:oMath>
+        <m:sSup>
+          <m:sSupPr>
+            <m:ctrlPr>
+              <w:rPr>
+                <w:rFonts w:ascii="Cambria Math" w:hAnsi="Cambria Math"/>
+                <w:i/>
+              </w:rPr>
+            </m:ctrlPr>
+          </m:sSupPr>
+          <m:e>
+            <m:d>
+              <m:dPr>
+                <m:begChr m:val="["/>
+                <m:endChr m:val="]"/>
+                <m:ctrlPr>
+                  <w:rPr>
+                    <w:rFonts w:ascii="Cambria Math" w:hAnsi="Cambria Math"/>
+                    <w:i/>
+                  </w:rPr>
+                </m:ctrlPr>
+              </m:dPr>
+              <m:e>
+                <m:r>
+                  <w:rPr>
+                    <w:rFonts w:ascii="Cambria Math" w:hAnsi="Cambria Math"/>
+                  </w:rPr>
+                  <m:t>-1,1</m:t>
+                </m:r>
+              </m:e>
+            </m:d>
+          </m:e>
+          <m:sup>
+            <m:r>
+              <w:rPr>
+                <w:rFonts w:ascii="Cambria Math" w:hAnsi="Cambria Math"/>
+              </w:rPr>
+              <m:t>d</m:t>
+            </m:r>
+          </m:sup>
+        </m:sSup>
+      </m:oMath>
+      <w:r>
+        <w:rPr>
+          <w:rFonts w:eastAsiaTheme="minorEastAsia"/>
+        </w:rPr>
+        <w:t xml:space="preserve">,  showing the </w:t>
+      </w:r>
+      <w:proofErr w:type="gramStart"/>
+      <w:r>
+        <w:rPr>
+          <w:rFonts w:eastAsiaTheme="minorEastAsia"/>
+        </w:rPr>
+        <w:t>terminology  “</w:t>
+      </w:r>
+      <w:proofErr w:type="gramEnd"/>
+      <w:r>
+        <w:rPr>
+          <w:rFonts w:eastAsiaTheme="minorEastAsia"/>
+        </w:rPr>
+        <w:t>sub-sphere”  is not actually appropriate.</w:t>
+      </w:r>
+      <w:r>
+        <w:rPr>
+          <w:rFonts w:eastAsiaTheme="minorEastAsia"/>
+        </w:rPr>
+        <w:t xml:space="preserve">  </w:t>
+      </w:r>
+      <w:r>
+        <w:rPr>
+          <w:rFonts w:eastAsiaTheme="minorEastAsia"/>
+        </w:rPr>
+        <w:t xml:space="preserve">Beyond that, note that the </w:t>
+      </w:r>
+      <w:r>
+        <w:rPr>
+          <w:rFonts w:eastAsiaTheme="minorEastAsia"/>
+        </w:rPr>
+        <w:t xml:space="preserve"> </w:t>
+      </w:r>
+      <m:oMath>
+        <m:sSup>
+          <m:sSupPr>
+            <m:ctrlPr>
+              <w:rPr>
+                <w:rFonts w:ascii="Cambria Math" w:eastAsiaTheme="minorEastAsia" w:hAnsi="Cambria Math"/>
+                <w:i/>
+              </w:rPr>
+            </m:ctrlPr>
+          </m:sSupPr>
+          <m:e>
+            <m:r>
+              <w:rPr>
+                <w:rFonts w:ascii="Cambria Math" w:eastAsiaTheme="minorEastAsia" w:hAnsi="Cambria Math"/>
+              </w:rPr>
+              <m:t>2</m:t>
+            </m:r>
+          </m:e>
+          <m:sup>
+            <m:r>
+              <w:rPr>
+                <w:rFonts w:ascii="Cambria Math" w:eastAsiaTheme="minorEastAsia" w:hAnsi="Cambria Math"/>
+              </w:rPr>
+              <m:t>d</m:t>
+            </m:r>
+          </m:sup>
+        </m:sSup>
+      </m:oMath>
+      <w:r>
+        <w:rPr>
+          <w:rFonts w:eastAsiaTheme="minorEastAsia"/>
+        </w:rPr>
+        <w:t xml:space="preserve"> </w:t>
+      </w:r>
+      <w:r>
+        <w:rPr>
+          <w:rFonts w:eastAsiaTheme="minorEastAsia"/>
+        </w:rPr>
+        <w:t xml:space="preserve"> orthant inscribed spheres all lie within the range of </w:t>
+      </w:r>
+      <w:proofErr w:type="gramStart"/>
+      <w:r>
+        <w:rPr>
+          <w:rFonts w:eastAsiaTheme="minorEastAsia"/>
+        </w:rPr>
+        <w:t>distances  of</w:t>
+      </w:r>
+      <w:proofErr w:type="gramEnd"/>
+      <w:r>
+        <w:rPr>
+          <w:rFonts w:eastAsiaTheme="minorEastAsia"/>
+        </w:rPr>
+        <w:t xml:space="preserve">  </w:t>
+      </w:r>
+      <m:oMath>
+        <m:box>
+          <m:boxPr>
+            <m:ctrlPr>
+              <w:rPr>
+                <w:rFonts w:ascii="Cambria Math" w:eastAsiaTheme="minorEastAsia" w:hAnsi="Cambria Math"/>
+                <w:i/>
+              </w:rPr>
+            </m:ctrlPr>
+          </m:boxPr>
+          <m:e>
+            <m:argPr>
+              <m:argSz m:val="-1"/>
+            </m:argPr>
+            <m:f>
+              <m:fPr>
+                <m:ctrlPr>
+                  <w:rPr>
+                    <w:rFonts w:ascii="Cambria Math" w:eastAsiaTheme="minorEastAsia" w:hAnsi="Cambria Math"/>
+                    <w:i/>
+                  </w:rPr>
+                </m:ctrlPr>
+              </m:fPr>
+              <m:num>
+                <m:r>
+                  <w:rPr>
+                    <w:rFonts w:ascii="Cambria Math" w:eastAsiaTheme="minorEastAsia" w:hAnsi="Cambria Math"/>
+                  </w:rPr>
+                  <m:t>1</m:t>
+                </m:r>
+              </m:num>
+              <m:den>
+                <m:r>
+                  <w:rPr>
+                    <w:rFonts w:ascii="Cambria Math" w:eastAsiaTheme="minorEastAsia" w:hAnsi="Cambria Math"/>
+                  </w:rPr>
+                  <m:t>2</m:t>
+                </m:r>
+              </m:den>
+            </m:f>
+          </m:e>
+        </m:box>
+        <m:rad>
+          <m:radPr>
+            <m:degHide m:val="1"/>
+            <m:ctrlPr>
+              <w:rPr>
+                <w:rFonts w:ascii="Cambria Math" w:eastAsiaTheme="minorEastAsia" w:hAnsi="Cambria Math"/>
+                <w:i/>
+              </w:rPr>
+            </m:ctrlPr>
+          </m:radPr>
+          <m:deg/>
+          <m:e>
+            <m:r>
+              <w:rPr>
+                <w:rFonts w:ascii="Cambria Math" w:eastAsiaTheme="minorEastAsia" w:hAnsi="Cambria Math"/>
+              </w:rPr>
+              <m:t>d</m:t>
+            </m:r>
+          </m:e>
+        </m:rad>
+        <m:r>
+          <w:rPr>
+            <w:rFonts w:ascii="Cambria Math" w:eastAsiaTheme="minorEastAsia" w:hAnsi="Cambria Math"/>
+          </w:rPr>
+          <m:t>±</m:t>
+        </m:r>
+        <m:box>
+          <m:boxPr>
+            <m:ctrlPr>
+              <w:rPr>
+                <w:rFonts w:ascii="Cambria Math" w:eastAsiaTheme="minorEastAsia" w:hAnsi="Cambria Math"/>
+                <w:i/>
+              </w:rPr>
+            </m:ctrlPr>
+          </m:boxPr>
+          <m:e>
+            <m:argPr>
+              <m:argSz m:val="-1"/>
+            </m:argPr>
+            <m:f>
+              <m:fPr>
+                <m:ctrlPr>
+                  <w:rPr>
+                    <w:rFonts w:ascii="Cambria Math" w:eastAsiaTheme="minorEastAsia" w:hAnsi="Cambria Math"/>
+                    <w:i/>
+                  </w:rPr>
+                </m:ctrlPr>
+              </m:fPr>
+              <m:num>
+                <m:r>
+                  <w:rPr>
+                    <w:rFonts w:ascii="Cambria Math" w:eastAsiaTheme="minorEastAsia" w:hAnsi="Cambria Math"/>
+                  </w:rPr>
+                  <m:t>1</m:t>
+                </m:r>
+              </m:num>
+              <m:den>
+                <m:r>
+                  <w:rPr>
+                    <w:rFonts w:ascii="Cambria Math" w:eastAsiaTheme="minorEastAsia" w:hAnsi="Cambria Math"/>
+                  </w:rPr>
+                  <m:t>2</m:t>
+                </m:r>
+              </m:den>
+            </m:f>
+          </m:e>
+        </m:box>
+      </m:oMath>
+      <w:r>
+        <w:rPr>
+          <w:rFonts w:eastAsiaTheme="minorEastAsia"/>
+        </w:rPr>
+        <w:t xml:space="preserve">  </w:t>
+      </w:r>
+      <w:r>
+        <w:rPr>
+          <w:rFonts w:eastAsiaTheme="minorEastAsia"/>
+        </w:rPr>
+        <w:t xml:space="preserve">from the origin. </w:t>
+      </w:r>
+      <w:r>
+        <w:rPr>
+          <w:rFonts w:eastAsiaTheme="minorEastAsia"/>
+        </w:rPr>
+        <w:t xml:space="preserve"> </w:t>
+      </w:r>
+      <w:r>
+        <w:rPr>
+          <w:rFonts w:eastAsiaTheme="minorEastAsia"/>
+        </w:rPr>
+        <w:t>No</w:t>
+      </w:r>
+      <w:r>
+        <w:rPr>
+          <w:rFonts w:eastAsiaTheme="minorEastAsia"/>
+        </w:rPr>
+        <w:t>t</w:t>
+      </w:r>
+      <w:r>
+        <w:rPr>
+          <w:rFonts w:eastAsiaTheme="minorEastAsia"/>
+        </w:rPr>
+        <w:t xml:space="preserve">e that is a purely deterministic way of understanding how the stochastic geometric representation is </w:t>
+      </w:r>
+      <w:proofErr w:type="gramStart"/>
+      <w:r>
+        <w:rPr>
+          <w:rFonts w:eastAsiaTheme="minorEastAsia"/>
+        </w:rPr>
+        <w:t>actually quite</w:t>
+      </w:r>
+      <w:proofErr w:type="gramEnd"/>
+      <w:r>
+        <w:rPr>
+          <w:rFonts w:eastAsiaTheme="minorEastAsia"/>
+        </w:rPr>
+        <w:t xml:space="preserve"> natural in high dimensions.  It also gives an indication of the parallel result to (14.4), where the Gaussian distribution there is replaced by the uniform distribution on </w:t>
+      </w:r>
+      <w:r>
+        <w:rPr>
+          <w:rFonts w:eastAsiaTheme="minorEastAsia"/>
+        </w:rPr>
+        <w:t xml:space="preserve">the interval  </w:t>
+      </w:r>
+      <m:oMath>
+        <m:d>
+          <m:dPr>
+            <m:begChr m:val="["/>
+            <m:endChr m:val="]"/>
+            <m:ctrlPr>
+              <w:rPr>
+                <w:rFonts w:ascii="Cambria Math" w:eastAsiaTheme="minorEastAsia" w:hAnsi="Cambria Math"/>
+                <w:i/>
+              </w:rPr>
+            </m:ctrlPr>
+          </m:dPr>
+          <m:e>
+            <m:r>
+              <w:rPr>
+                <w:rFonts w:ascii="Cambria Math" w:eastAsiaTheme="minorEastAsia" w:hAnsi="Cambria Math"/>
+              </w:rPr>
+              <m:t>-1,1</m:t>
+            </m:r>
+          </m:e>
+        </m:d>
+      </m:oMath>
+      <w:r>
+        <w:rPr>
+          <w:rFonts w:eastAsiaTheme="minorEastAsia"/>
+        </w:rPr>
+        <w:t xml:space="preserve">, with a different coefficient of  </w:t>
+      </w:r>
+      <m:oMath>
+        <m:rad>
+          <m:radPr>
+            <m:degHide m:val="1"/>
+            <m:ctrlPr>
+              <w:rPr>
+                <w:rFonts w:ascii="Cambria Math" w:eastAsiaTheme="minorEastAsia" w:hAnsi="Cambria Math"/>
+                <w:i/>
+              </w:rPr>
+            </m:ctrlPr>
+          </m:radPr>
+          <m:deg/>
+          <m:e>
+            <m:r>
+              <w:rPr>
+                <w:rFonts w:ascii="Cambria Math" w:eastAsiaTheme="minorEastAsia" w:hAnsi="Cambria Math"/>
+              </w:rPr>
+              <m:t>d</m:t>
+            </m:r>
+          </m:e>
+        </m:rad>
+      </m:oMath>
+      <w:r>
+        <w:rPr>
+          <w:rFonts w:eastAsiaTheme="minorEastAsia"/>
+        </w:rPr>
+        <w:t xml:space="preserve">.  This also reveals that although the </w:t>
+      </w:r>
+      <w:r>
+        <w:rPr>
+          <w:rFonts w:eastAsiaTheme="minorEastAsia"/>
+        </w:rPr>
+        <w:t xml:space="preserve">unit cube, </w:t>
+      </w:r>
+      <m:oMath>
+        <m:sSup>
+          <m:sSupPr>
+            <m:ctrlPr>
+              <w:rPr>
+                <w:rFonts w:ascii="Cambria Math" w:hAnsi="Cambria Math"/>
+                <w:i/>
+              </w:rPr>
+            </m:ctrlPr>
+          </m:sSupPr>
+          <m:e>
+            <m:d>
+              <m:dPr>
+                <m:begChr m:val="["/>
+                <m:endChr m:val="]"/>
+                <m:ctrlPr>
+                  <w:rPr>
+                    <w:rFonts w:ascii="Cambria Math" w:hAnsi="Cambria Math"/>
+                    <w:i/>
+                  </w:rPr>
+                </m:ctrlPr>
+              </m:dPr>
+              <m:e>
+                <m:r>
+                  <w:rPr>
+                    <w:rFonts w:ascii="Cambria Math" w:hAnsi="Cambria Math"/>
+                  </w:rPr>
+                  <m:t>-1,1</m:t>
+                </m:r>
+              </m:e>
+            </m:d>
+          </m:e>
+          <m:sup>
+            <m:r>
+              <w:rPr>
+                <w:rFonts w:ascii="Cambria Math" w:hAnsi="Cambria Math"/>
+              </w:rPr>
+              <m:t>d</m:t>
+            </m:r>
+          </m:sup>
+        </m:sSup>
+      </m:oMath>
+      <w:r>
+        <w:rPr>
+          <w:rFonts w:eastAsiaTheme="minorEastAsia"/>
+        </w:rPr>
+        <w:t xml:space="preserve">,  </w:t>
+      </w:r>
+      <w:r>
+        <w:rPr>
+          <w:rFonts w:eastAsiaTheme="minorEastAsia"/>
+        </w:rPr>
+        <w:t xml:space="preserve">is compactly supported in  </w:t>
+      </w:r>
+      <m:oMath>
+        <m:sSup>
+          <m:sSupPr>
+            <m:ctrlPr>
+              <w:rPr>
+                <w:rFonts w:ascii="Cambria Math" w:hAnsi="Cambria Math"/>
+                <w:i/>
+              </w:rPr>
+            </m:ctrlPr>
+          </m:sSupPr>
+          <m:e>
+            <m:r>
+              <m:rPr>
+                <m:scr m:val="double-struck"/>
+              </m:rPr>
+              <w:rPr>
+                <w:rFonts w:ascii="Cambria Math" w:hAnsi="Cambria Math"/>
+              </w:rPr>
+              <m:t>R</m:t>
+            </m:r>
+          </m:e>
+          <m:sup>
+            <m:r>
+              <w:rPr>
+                <w:rFonts w:ascii="Cambria Math" w:hAnsi="Cambria Math"/>
+              </w:rPr>
+              <m:t>d</m:t>
+            </m:r>
+          </m:sup>
+        </m:sSup>
+      </m:oMath>
+      <w:r>
+        <w:rPr>
+          <w:rFonts w:eastAsiaTheme="minorEastAsia"/>
+        </w:rPr>
+        <w:t xml:space="preserve">,  it perhaps </w:t>
+      </w:r>
+      <w:proofErr w:type="gramStart"/>
+      <w:r>
+        <w:rPr>
+          <w:rFonts w:eastAsiaTheme="minorEastAsia"/>
+        </w:rPr>
+        <w:t>surprisingly  “</w:t>
+      </w:r>
+      <w:proofErr w:type="gramEnd"/>
+      <w:r>
+        <w:rPr>
+          <w:rFonts w:eastAsiaTheme="minorEastAsia"/>
+        </w:rPr>
+        <w:t xml:space="preserve">puts most of its mass in the corners”.  </w:t>
+      </w:r>
+    </w:p>
+    <w:p/>
+    <w:p>
+      <w:r>
+        <w:lastRenderedPageBreak/>
         <w:t xml:space="preserve">Page 294, line 17:  node numbers    </w:t>
       </w:r>
       <w:r>
@@ -1335,7 +3130,15 @@
         <w:t xml:space="preserve">  </w:t>
       </w:r>
       <w:r>
-        <w:t xml:space="preserve">  0.005,showing  </w:t>
+        <w:t xml:space="preserve">  </w:t>
+      </w:r>
+      <w:proofErr w:type="gramStart"/>
+      <w:r>
+        <w:t>0.005,showing</w:t>
+      </w:r>
+      <w:proofErr w:type="gramEnd"/>
+      <w:r>
+        <w:t xml:space="preserve">  </w:t>
       </w:r>
       <w:r>
         <w:t xml:space="preserve"> </w:t>
@@ -1359,7 +3162,15 @@
         <w:t xml:space="preserve">  </w:t>
       </w:r>
       <w:r>
-        <w:t xml:space="preserve"> 0.0006,with </w:t>
+        <w:t xml:space="preserve"> </w:t>
+      </w:r>
+      <w:proofErr w:type="gramStart"/>
+      <w:r>
+        <w:t>0.0006,with</w:t>
+      </w:r>
+      <w:proofErr w:type="gramEnd"/>
+      <w:r>
+        <w:t xml:space="preserve"> </w:t>
       </w:r>
       <w:r>
         <w:t xml:space="preserve"> </w:t>
@@ -1383,14 +3194,22 @@
         <w:t xml:space="preserve">  </w:t>
       </w:r>
       <w:r>
-        <w:t xml:space="preserve">  0.0016,with </w:t>
-      </w:r>
-      <w:r>
-        <w:t xml:space="preserve"> </w:t>
-      </w:r>
-      <w:r>
         <w:t xml:space="preserve">  </w:t>
       </w:r>
+      <w:proofErr w:type="gramStart"/>
+      <w:r>
+        <w:t>0.0016,with</w:t>
+      </w:r>
+      <w:proofErr w:type="gramEnd"/>
+      <w:r>
+        <w:t xml:space="preserve"> </w:t>
+      </w:r>
+      <w:r>
+        <w:t xml:space="preserve"> </w:t>
+      </w:r>
+      <w:r>
+        <w:t xml:space="preserve">  </w:t>
+      </w:r>
       <w:r>
         <w:sym w:font="Wingdings" w:char="F0E0"/>
       </w:r>
@@ -1431,7 +3250,15 @@
         <w:t xml:space="preserve">  </w:t>
       </w:r>
       <w:r>
-        <w:t xml:space="preserve"> For example one  </w:t>
+        <w:t xml:space="preserve"> For </w:t>
+      </w:r>
+      <w:proofErr w:type="gramStart"/>
+      <w:r>
+        <w:t>example</w:t>
+      </w:r>
+      <w:proofErr w:type="gramEnd"/>
+      <w:r>
+        <w:t xml:space="preserve"> one  </w:t>
       </w:r>
       <w:r>
         <w:t xml:space="preserve"> </w:t>
@@ -1617,10 +3444,15 @@
     <w:p/>
     <w:p>
       <w:r>
-        <w:t>Page 333, line 16</w:t>
-      </w:r>
-      <w:r>
-        <w:t xml:space="preserve">:    (10.1)    </w:t>
+        <w:t xml:space="preserve">Page 333, line 16: </w:t>
+      </w:r>
+      <w:proofErr w:type="gramStart"/>
+      <w:r>
+        <w:t xml:space="preserve">   (</w:t>
+      </w:r>
+      <w:proofErr w:type="gramEnd"/>
+      <w:r>
+        <w:t xml:space="preserve">10.1)    </w:t>
       </w:r>
       <w:r>
         <w:sym w:font="Wingdings" w:char="F0E0"/>
@@ -1772,7 +3604,15 @@
     <w:p/>
     <w:p>
       <w:r>
-        <w:t xml:space="preserve">Page 352, line 11:    .Because    </w:t>
+        <w:t xml:space="preserve">Page 352, line 11:  </w:t>
+      </w:r>
+      <w:proofErr w:type="gramStart"/>
+      <w:r>
+        <w:t xml:space="preserve">  .Because</w:t>
+      </w:r>
+      <w:proofErr w:type="gramEnd"/>
+      <w:r>
+        <w:t xml:space="preserve">    </w:t>
       </w:r>
       <w:r>
         <w:sym w:font="Wingdings" w:char="F0E0"/>
@@ -1850,7 +3690,6 @@
     <w:p/>
     <w:p>
       <w:r>
-        <w:lastRenderedPageBreak/>
         <w:t xml:space="preserve">Page 361, line -2:    this writing </w:t>
       </w:r>
       <w:r>
@@ -1901,7 +3740,7 @@
 </file>
 
 <file path=word/numbering.xml><?xml version="1.0" encoding="utf-8"?>
-<w:numbering xmlns:wpc="http://schemas.microsoft.com/office/word/2010/wordprocessingCanvas" xmlns:cx="http://schemas.microsoft.com/office/drawing/2014/chartex" xmlns:cx1="http://schemas.microsoft.com/office/drawing/2015/9/8/chartex" xmlns:cx2="http://schemas.microsoft.com/office/drawing/2015/10/21/chartex" xmlns:cx3="http://schemas.microsoft.com/office/drawing/2016/5/9/chartex" xmlns:cx4="http://schemas.microsoft.com/office/drawing/2016/5/10/chartex" xmlns:cx5="http://schemas.microsoft.com/office/drawing/2016/5/11/chartex" xmlns:cx6="http://schemas.microsoft.com/office/drawing/2016/5/12/chartex" xmlns:cx7="http://schemas.microsoft.com/office/drawing/2016/5/13/chartex" xmlns:cx8="http://schemas.microsoft.com/office/drawing/2016/5/14/chartex" xmlns:mc="http://schemas.openxmlformats.org/markup-compatibility/2006" xmlns:aink="http://schemas.microsoft.com/office/drawing/2016/ink" xmlns:am3d="http://schemas.microsoft.com/office/drawing/2017/model3d" xmlns:o="urn:schemas-microsoft-com:office:office" xmlns:r="http://schemas.openxmlformats.org/officeDocument/2006/relationships" xmlns:m="http://schemas.openxmlformats.org/officeDocument/2006/math" xmlns:v="urn:schemas-microsoft-com:vml" xmlns:wp14="http://schemas.microsoft.com/office/word/2010/wordprocessingDrawing" xmlns:wp="http://schemas.openxmlformats.org/drawingml/2006/wordprocessingDrawing" xmlns:w10="urn:schemas-microsoft-com:office:word" xmlns:w="http://schemas.openxmlformats.org/wordprocessingml/2006/main" xmlns:w14="http://schemas.microsoft.com/office/word/2010/wordml" xmlns:w15="http://schemas.microsoft.com/office/word/2012/wordml" xmlns:w16cex="http://schemas.microsoft.com/office/word/2018/wordml/cex" xmlns:w16cid="http://schemas.microsoft.com/office/word/2016/wordml/cid" xmlns:w16="http://schemas.microsoft.com/office/word/2018/wordml" xmlns:w16sdtdh="http://schemas.microsoft.com/office/word/2020/wordml/sdtdatahash" xmlns:w16se="http://schemas.microsoft.com/office/word/2015/wordml/symex" xmlns:wpg="http://schemas.microsoft.com/office/word/2010/wordprocessingGroup" xmlns:wpi="http://schemas.microsoft.com/office/word/2010/wordprocessingInk" xmlns:wne="http://schemas.microsoft.com/office/word/2006/wordml" xmlns:wps="http://schemas.microsoft.com/office/word/2010/wordprocessingShape" mc:Ignorable="w14 w15 w16se w16cid w16 w16cex w16sdtdh wp14">
+<w:numbering xmlns:wpc="http://schemas.microsoft.com/office/word/2010/wordprocessingCanvas" xmlns:cx="http://schemas.microsoft.com/office/drawing/2014/chartex" xmlns:cx1="http://schemas.microsoft.com/office/drawing/2015/9/8/chartex" xmlns:cx2="http://schemas.microsoft.com/office/drawing/2015/10/21/chartex" xmlns:cx3="http://schemas.microsoft.com/office/drawing/2016/5/9/chartex" xmlns:cx4="http://schemas.microsoft.com/office/drawing/2016/5/10/chartex" xmlns:cx5="http://schemas.microsoft.com/office/drawing/2016/5/11/chartex" xmlns:cx6="http://schemas.microsoft.com/office/drawing/2016/5/12/chartex" xmlns:cx7="http://schemas.microsoft.com/office/drawing/2016/5/13/chartex" xmlns:cx8="http://schemas.microsoft.com/office/drawing/2016/5/14/chartex" xmlns:mc="http://schemas.openxmlformats.org/markup-compatibility/2006" xmlns:aink="http://schemas.microsoft.com/office/drawing/2016/ink" xmlns:am3d="http://schemas.microsoft.com/office/drawing/2017/model3d" xmlns:o="urn:schemas-microsoft-com:office:office" xmlns:oel="http://schemas.microsoft.com/office/2019/extlst" xmlns:r="http://schemas.openxmlformats.org/officeDocument/2006/relationships" xmlns:m="http://schemas.openxmlformats.org/officeDocument/2006/math" xmlns:v="urn:schemas-microsoft-com:vml" xmlns:wp14="http://schemas.microsoft.com/office/word/2010/wordprocessingDrawing" xmlns:wp="http://schemas.openxmlformats.org/drawingml/2006/wordprocessingDrawing" xmlns:w10="urn:schemas-microsoft-com:office:word" xmlns:w="http://schemas.openxmlformats.org/wordprocessingml/2006/main" xmlns:w14="http://schemas.microsoft.com/office/word/2010/wordml" xmlns:w15="http://schemas.microsoft.com/office/word/2012/wordml" xmlns:w16cex="http://schemas.microsoft.com/office/word/2018/wordml/cex" xmlns:w16cid="http://schemas.microsoft.com/office/word/2016/wordml/cid" xmlns:w16="http://schemas.microsoft.com/office/word/2018/wordml" xmlns:w16sdtdh="http://schemas.microsoft.com/office/word/2020/wordml/sdtdatahash" xmlns:w16se="http://schemas.microsoft.com/office/word/2015/wordml/symex" xmlns:wpg="http://schemas.microsoft.com/office/word/2010/wordprocessingGroup" xmlns:wpi="http://schemas.microsoft.com/office/word/2010/wordprocessingInk" xmlns:wne="http://schemas.microsoft.com/office/word/2006/wordml" xmlns:wps="http://schemas.microsoft.com/office/word/2010/wordprocessingShape" mc:Ignorable="w14 w15 w16se w16cid w16 w16cex w16sdtdh wp14">
   <w:abstractNum w:abstractNumId="0" w15:restartNumberingAfterBreak="0">
     <w:nsid w:val="46FF6D35"/>
     <w:multiLevelType w:val="hybridMultilevel"/>
@@ -2399,6 +4238,7 @@
   <w:style w:type="character" w:default="1" w:styleId="DefaultParagraphFont">
     <w:name w:val="Default Paragraph Font"/>
     <w:uiPriority w:val="1"/>
+    <w:semiHidden/>
     <w:unhideWhenUsed/>
   </w:style>
   <w:style w:type="table" w:default="1" w:styleId="TableNormal">

</xml_diff>

<commit_message>
Add Canonical Kernel Discussion
</commit_message>
<xml_diff>
--- a/OODA-Errata&Addenda.docx
+++ b/OODA-Errata&Addenda.docx
@@ -464,8 +464,13 @@
         <w:sym w:font="Wingdings" w:char="F0E0"/>
       </w:r>
       <w:r>
-        <w:t xml:space="preserve">    the</w:t>
-      </w:r>
+        <w:t xml:space="preserve">    </w:t>
+      </w:r>
+      <w:proofErr w:type="spellStart"/>
+      <w:r>
+        <w:t>the</w:t>
+      </w:r>
+      <w:proofErr w:type="spellEnd"/>
     </w:p>
     <w:p/>
     <w:p>
@@ -520,66 +525,156 @@
         <w:t>34</w:t>
       </w:r>
       <w:r>
-        <w:t xml:space="preserve">, line -16:    </w:t>
+        <w:t xml:space="preserve">, line -16:    e.g. as    </w:t>
+      </w:r>
+      <w:r>
+        <w:sym w:font="Wingdings" w:char="F0E0"/>
+      </w:r>
+      <w:r>
+        <w:t xml:space="preserve">    e.g. as done through display of curve modes of variation shown in many places starting with Figure 1.4 for the Spanish Mortality data and as</w:t>
+      </w:r>
+    </w:p>
+    <w:p/>
+    <w:p>
+      <w:r>
+        <w:t>Page 136, line -1:    Missing “dx” in integral.</w:t>
+      </w:r>
+    </w:p>
+    <w:p/>
+    <w:p>
+      <w:r>
+        <w:t xml:space="preserve">Page 140, line -7:    Bold-faced capital J_{k,1} </w:t>
+      </w:r>
+      <w:r>
+        <w:t>should be a boldfaced 1, and reference to (3.6) should be given.</w:t>
+      </w:r>
+    </w:p>
+    <w:p/>
+    <w:p>
+      <w:r>
+        <w:t xml:space="preserve">Page 145, line -3:    over-rotation    </w:t>
+      </w:r>
+      <w:r>
+        <w:sym w:font="Wingdings" w:char="F0E0"/>
+      </w:r>
+      <w:r>
+        <w:t xml:space="preserve">   over rotation</w:t>
+      </w:r>
+    </w:p>
+    <w:p/>
+    <w:p>
+      <w:r>
+        <w:t xml:space="preserve">Page 147, line -17:    Good recent   </w:t>
+      </w:r>
+      <w:r>
+        <w:sym w:font="Wingdings" w:char="F0E0"/>
+      </w:r>
+      <w:r>
+        <w:t xml:space="preserve">    A good recent</w:t>
+      </w:r>
+    </w:p>
+    <w:p/>
+    <w:p>
+      <w:r>
+        <w:t>Page 164, line -14:    deviations</w:t>
+      </w:r>
+      <w:r>
+        <w:t xml:space="preserve"> along </w:t>
+      </w:r>
+      <w:r>
+        <w:t xml:space="preserve">   </w:t>
+      </w:r>
+      <w:r>
+        <w:sym w:font="Wingdings" w:char="F0E0"/>
+      </w:r>
+      <w:r>
+        <w:t xml:space="preserve">    deviation</w:t>
+      </w:r>
+      <w:r>
+        <w:t xml:space="preserve"> along</w:t>
+      </w:r>
+    </w:p>
+    <w:p/>
+    <w:p>
+      <w:r>
+        <w:t>Page 164, line -1</w:t>
+      </w:r>
+      <w:r>
+        <w:t>5</w:t>
+      </w:r>
+      <w:r>
+        <w:t>:    deviations</w:t>
+      </w:r>
+      <w:r>
+        <w:t xml:space="preserve"> along </w:t>
+      </w:r>
+      <w:r>
+        <w:t xml:space="preserve">   </w:t>
+      </w:r>
+      <w:r>
+        <w:sym w:font="Wingdings" w:char="F0E0"/>
+      </w:r>
+      <w:r>
+        <w:t xml:space="preserve">    deviation</w:t>
+      </w:r>
+      <w:r>
+        <w:t xml:space="preserve"> along</w:t>
+      </w:r>
+    </w:p>
+    <w:p/>
+    <w:p>
+      <w:r>
+        <w:t>Page 164, line -1</w:t>
+      </w:r>
+      <w:r>
+        <w:t>5</w:t>
+      </w:r>
+      <w:r>
+        <w:t xml:space="preserve">:    </w:t>
+      </w:r>
+      <w:r>
+        <w:t xml:space="preserve">DNA. </w:t>
+      </w:r>
+      <w:r>
+        <w:t xml:space="preserve">   </w:t>
+      </w:r>
+      <w:r>
+        <w:sym w:font="Wingdings" w:char="F0E0"/>
+      </w:r>
+      <w:r>
+        <w:t xml:space="preserve">    </w:t>
+      </w:r>
+      <w:r>
+        <w:t>DNA (where</w:t>
+      </w:r>
+      <w:r>
+        <w:t xml:space="preserve"> </w:t>
+      </w:r>
+      <w:r>
+        <w:rPr>
+          <w:rFonts w:cstheme="minorHAnsi"/>
+        </w:rPr>
+        <w:t>±</w:t>
+      </w:r>
+      <w:r>
+        <w:t xml:space="preserve">1 </w:t>
       </w:r>
       <w:proofErr w:type="gramStart"/>
       <w:r>
-        <w:t>e.g.</w:t>
+        <w:t>were</w:t>
       </w:r>
       <w:proofErr w:type="gramEnd"/>
       <w:r>
-        <w:t xml:space="preserve"> as    </w:t>
-      </w:r>
-      <w:r>
-        <w:sym w:font="Wingdings" w:char="F0E0"/>
-      </w:r>
-      <w:r>
-        <w:t xml:space="preserve">    e.g. as done through display of curve modes of variation shown in many places starting with Figure 1.4 for the Spanish Mortality data and as</w:t>
-      </w:r>
-    </w:p>
-    <w:p/>
-    <w:p>
-      <w:r>
-        <w:t>Page 136, line -1:    Missing “dx” in integral.</w:t>
-      </w:r>
-    </w:p>
-    <w:p/>
-    <w:p>
-      <w:r>
-        <w:t xml:space="preserve">Page 140, line -7:    Bold-faced capital J_{k,1} </w:t>
-      </w:r>
-      <w:r>
-        <w:t>should be a boldfaced 1, and reference to (3.6) should be given.</w:t>
-      </w:r>
-    </w:p>
-    <w:p/>
-    <w:p>
-      <w:r>
-        <w:t xml:space="preserve">Page 145, line -3:    over-rotation    </w:t>
-      </w:r>
-      <w:r>
-        <w:sym w:font="Wingdings" w:char="F0E0"/>
-      </w:r>
-      <w:r>
-        <w:t xml:space="preserve">   over rotation</w:t>
-      </w:r>
-    </w:p>
-    <w:p/>
-    <w:p>
-      <w:r>
-        <w:t xml:space="preserve">Page 147, line -17:    Good recent   </w:t>
-      </w:r>
-      <w:r>
-        <w:sym w:font="Wingdings" w:char="F0E0"/>
-      </w:r>
-      <w:r>
-        <w:t xml:space="preserve">    A good recent</w:t>
-      </w:r>
-    </w:p>
-    <w:p/>
-    <w:p>
-      <w:r>
-        <w:t>Page 164, line -14:    deviations</w:t>
+        <w:t xml:space="preserve"> selected as reasonable representatives of this mode of variation</w:t>
+      </w:r>
+      <w:r>
+        <w:t>).</w:t>
+      </w:r>
+    </w:p>
+    <w:p/>
+    <w:p>
+      <w:r>
+        <w:t>Page 166, line 2:    deviation</w:t>
       </w:r>
       <w:r>
         <w:t xml:space="preserve"> along </w:t>
@@ -591,22 +686,28 @@
         <w:sym w:font="Wingdings" w:char="F0E0"/>
       </w:r>
       <w:r>
-        <w:t xml:space="preserve">    deviation</w:t>
-      </w:r>
-      <w:r>
-        <w:t xml:space="preserve"> along</w:t>
-      </w:r>
-    </w:p>
-    <w:p/>
-    <w:p>
-      <w:r>
-        <w:t>Page 164, line -1</w:t>
-      </w:r>
-      <w:r>
-        <w:t>5</w:t>
-      </w:r>
-      <w:r>
-        <w:t>:    deviations</w:t>
+        <w:t xml:space="preserve">   </w:t>
+      </w:r>
+      <w:r>
+        <w:t xml:space="preserve"> </w:t>
+      </w:r>
+      <w:r>
+        <w:t xml:space="preserve">deviations </w:t>
+      </w:r>
+      <w:r>
+        <w:t>along</w:t>
+      </w:r>
+    </w:p>
+    <w:p/>
+    <w:p>
+      <w:r>
+        <w:t xml:space="preserve">Page 166, line </w:t>
+      </w:r>
+      <w:r>
+        <w:t>6</w:t>
+      </w:r>
+      <w:r>
+        <w:t>:    deviation</w:t>
       </w:r>
       <w:r>
         <w:t xml:space="preserve"> along </w:t>
@@ -618,131 +719,36 @@
         <w:sym w:font="Wingdings" w:char="F0E0"/>
       </w:r>
       <w:r>
-        <w:t xml:space="preserve">    deviation</w:t>
-      </w:r>
-      <w:r>
-        <w:t xml:space="preserve"> along</w:t>
-      </w:r>
-    </w:p>
-    <w:p/>
-    <w:p>
-      <w:r>
-        <w:t>Page 164, line -1</w:t>
-      </w:r>
-      <w:r>
-        <w:t>5</w:t>
-      </w:r>
-      <w:r>
-        <w:t xml:space="preserve">:    </w:t>
-      </w:r>
-      <w:r>
-        <w:t xml:space="preserve">DNA. </w:t>
-      </w:r>
-      <w:r>
         <w:t xml:space="preserve">   </w:t>
       </w:r>
       <w:r>
-        <w:sym w:font="Wingdings" w:char="F0E0"/>
-      </w:r>
-      <w:r>
-        <w:t xml:space="preserve">    </w:t>
-      </w:r>
-      <w:r>
-        <w:t>DNA (where</w:t>
-      </w:r>
-      <w:r>
         <w:t xml:space="preserve"> </w:t>
       </w:r>
       <w:r>
+        <w:t xml:space="preserve">deviations </w:t>
+      </w:r>
+      <w:r>
+        <w:t>along</w:t>
+      </w:r>
+    </w:p>
+    <w:p/>
+    <w:p>
+      <w:r>
+        <w:t>Page 166, line -10:    Append a sentence:</w:t>
+      </w:r>
+    </w:p>
+    <w:p>
+      <w:r>
+        <w:t xml:space="preserve">Note Figures 8.12 and 8.13 used representatives of the mode of variation at </w:t>
+      </w:r>
+      <w:r>
         <w:rPr>
           <w:rFonts w:cstheme="minorHAnsi"/>
         </w:rPr>
         <w:t>±</w:t>
       </w:r>
       <w:r>
-        <w:t xml:space="preserve">1 </w:t>
-      </w:r>
-      <w:proofErr w:type="gramStart"/>
-      <w:r>
-        <w:t>were</w:t>
-      </w:r>
-      <w:proofErr w:type="gramEnd"/>
-      <w:r>
-        <w:t xml:space="preserve"> selected as reasonable representatives of this mode of variation</w:t>
-      </w:r>
-      <w:r>
-        <w:t>).</w:t>
-      </w:r>
-    </w:p>
-    <w:p/>
-    <w:p>
-      <w:r>
-        <w:t>Page 166, line 2:    deviation</w:t>
-      </w:r>
-      <w:r>
-        <w:t xml:space="preserve"> along </w:t>
-      </w:r>
-      <w:r>
-        <w:t xml:space="preserve">   </w:t>
-      </w:r>
-      <w:r>
-        <w:sym w:font="Wingdings" w:char="F0E0"/>
-      </w:r>
-      <w:r>
-        <w:t xml:space="preserve">   </w:t>
-      </w:r>
-      <w:r>
-        <w:t xml:space="preserve"> </w:t>
-      </w:r>
-      <w:r>
-        <w:t xml:space="preserve">deviations </w:t>
-      </w:r>
-      <w:r>
-        <w:t>along</w:t>
-      </w:r>
-    </w:p>
-    <w:p/>
-    <w:p>
-      <w:r>
-        <w:t xml:space="preserve">Page 166, line </w:t>
-      </w:r>
-      <w:r>
-        <w:t>6</w:t>
-      </w:r>
-      <w:r>
-        <w:t>:    deviation</w:t>
-      </w:r>
-      <w:r>
-        <w:t xml:space="preserve"> along </w:t>
-      </w:r>
-      <w:r>
-        <w:t xml:space="preserve">   </w:t>
-      </w:r>
-      <w:r>
-        <w:sym w:font="Wingdings" w:char="F0E0"/>
-      </w:r>
-      <w:r>
-        <w:t xml:space="preserve">   </w:t>
-      </w:r>
-      <w:r>
-        <w:t xml:space="preserve"> </w:t>
-      </w:r>
-      <w:r>
-        <w:t xml:space="preserve">deviations </w:t>
-      </w:r>
-      <w:r>
-        <w:t>along</w:t>
-      </w:r>
-    </w:p>
-    <w:p/>
-    <w:p>
-      <w:r>
-        <w:t>Page 166, line -10:    Append a sentence:</w:t>
-      </w:r>
-    </w:p>
-    <w:p>
-      <w:r>
-        <w:t xml:space="preserve">Note Figures 8.12 and 8.13 used representatives of the mode of variation at </w:t>
+        <w:t xml:space="preserve">2 standard deviations, instead of the </w:t>
       </w:r>
       <w:r>
         <w:rPr>
@@ -751,15 +757,6 @@
         <w:t>±</w:t>
       </w:r>
       <w:r>
-        <w:t xml:space="preserve">2 standard deviations, instead of the </w:t>
-      </w:r>
-      <w:r>
-        <w:rPr>
-          <w:rFonts w:cstheme="minorHAnsi"/>
-        </w:rPr>
-        <w:t>±</w:t>
-      </w:r>
-      <w:r>
         <w:t xml:space="preserve">1 used in Figure 8.11 to better highlight the impact of the outlier on </w:t>
       </w:r>
       <w:r>
@@ -814,7 +811,15 @@
         <w:sym w:font="Wingdings" w:char="F0E0"/>
       </w:r>
       <w:r>
-        <w:t xml:space="preserve">    MDS (recall Multi Dimensional Scaling from Section 7.2) using </w:t>
+        <w:t xml:space="preserve">    MDS (recall </w:t>
+      </w:r>
+      <w:proofErr w:type="spellStart"/>
+      <w:r>
+        <w:t>Multi Dimensional</w:t>
+      </w:r>
+      <w:proofErr w:type="spellEnd"/>
+      <w:r>
+        <w:t xml:space="preserve"> Scaling from Section 7.2) using </w:t>
       </w:r>
     </w:p>
     <w:p/>
@@ -1040,7 +1045,15 @@
         <w:t>line -3</w:t>
       </w:r>
       <w:r>
-        <w:t>:    After the Bubenick (2015) reference, add a new sentence:    Persistence Landscapes have been integrated with the phase shift - alignment ideas of Chapter 9, in a more recent and interesting analysis of the brain artery data, by Matuk et al. (2021).</w:t>
+        <w:t xml:space="preserve">:    After the </w:t>
+      </w:r>
+      <w:proofErr w:type="spellStart"/>
+      <w:r>
+        <w:t>Bubenick</w:t>
+      </w:r>
+      <w:proofErr w:type="spellEnd"/>
+      <w:r>
+        <w:t xml:space="preserve"> (2015) reference, add a new sentence:    Persistence Landscapes have been integrated with the phase shift - alignment ideas of Chapter 9, in a more recent and interesting analysis of the brain artery data, by Matuk et al. (2021).</w:t>
       </w:r>
     </w:p>
     <w:p/>
@@ -1909,13 +1922,7 @@
           <w:rPr>
             <w:rFonts w:ascii="Cambria Math" w:eastAsiaTheme="minorEastAsia" w:hAnsi="Cambria Math"/>
           </w:rPr>
-          <m:t>D</m:t>
-        </m:r>
-        <m:r>
-          <w:rPr>
-            <w:rFonts w:ascii="Cambria Math" w:eastAsiaTheme="minorEastAsia" w:hAnsi="Cambria Math"/>
-          </w:rPr>
-          <m:t>=</m:t>
+          <m:t>D=</m:t>
         </m:r>
         <m:d>
           <m:dPr>
@@ -2328,13 +2335,7 @@
         <w:rPr>
           <w:rFonts w:eastAsiaTheme="minorEastAsia"/>
         </w:rPr>
-        <w:t>sphere centered at the origin, with radius</w:t>
-      </w:r>
-      <w:r>
-        <w:rPr>
-          <w:rFonts w:eastAsiaTheme="minorEastAsia"/>
-        </w:rPr>
-        <w:t xml:space="preserve">  </w:t>
+        <w:t xml:space="preserve">sphere centered at the origin, with radius  </w:t>
       </w:r>
       <m:oMath>
         <m:box>
@@ -2632,13 +2633,7 @@
         <w:rPr>
           <w:rFonts w:eastAsiaTheme="minorEastAsia"/>
         </w:rPr>
-        <w:t xml:space="preserve"> </w:t>
-      </w:r>
-      <w:r>
-        <w:rPr>
-          <w:rFonts w:eastAsiaTheme="minorEastAsia"/>
-        </w:rPr>
-        <w:t xml:space="preserve">unit cube, </w:t>
+        <w:t xml:space="preserve"> unit cube, </w:t>
       </w:r>
       <m:oMath>
         <m:sSup>
@@ -2700,25 +2695,13 @@
         <w:rPr>
           <w:rFonts w:eastAsiaTheme="minorEastAsia"/>
         </w:rPr>
-        <w:t>sub-sphere”  is not actually appropriate.</w:t>
-      </w:r>
-      <w:r>
-        <w:rPr>
-          <w:rFonts w:eastAsiaTheme="minorEastAsia"/>
-        </w:rPr>
-        <w:t xml:space="preserve">  </w:t>
-      </w:r>
-      <w:r>
-        <w:rPr>
-          <w:rFonts w:eastAsiaTheme="minorEastAsia"/>
-        </w:rPr>
-        <w:t xml:space="preserve">Beyond that, note that the </w:t>
-      </w:r>
-      <w:r>
-        <w:rPr>
-          <w:rFonts w:eastAsiaTheme="minorEastAsia"/>
-        </w:rPr>
-        <w:t xml:space="preserve"> </w:t>
+        <w:t xml:space="preserve">sub-sphere”  is not actually appropriate.  </w:t>
+      </w:r>
+      <w:r>
+        <w:rPr>
+          <w:rFonts w:eastAsiaTheme="minorEastAsia"/>
+        </w:rPr>
+        <w:t xml:space="preserve">Beyond that, note that the  </w:t>
       </w:r>
       <m:oMath>
         <m:sSup>
@@ -2752,13 +2735,7 @@
         <w:rPr>
           <w:rFonts w:eastAsiaTheme="minorEastAsia"/>
         </w:rPr>
-        <w:t xml:space="preserve"> </w:t>
-      </w:r>
-      <w:r>
-        <w:rPr>
-          <w:rFonts w:eastAsiaTheme="minorEastAsia"/>
-        </w:rPr>
-        <w:t xml:space="preserve"> orthant inscribed spheres all lie within the range of </w:t>
+        <w:t xml:space="preserve">  orthant inscribed spheres all lie within the range of </w:t>
       </w:r>
       <w:proofErr w:type="gramStart"/>
       <w:r>
@@ -2888,13 +2865,7 @@
         <w:rPr>
           <w:rFonts w:eastAsiaTheme="minorEastAsia"/>
         </w:rPr>
-        <w:t xml:space="preserve">  </w:t>
-      </w:r>
-      <w:r>
-        <w:rPr>
-          <w:rFonts w:eastAsiaTheme="minorEastAsia"/>
-        </w:rPr>
-        <w:t xml:space="preserve">from the origin. </w:t>
+        <w:t xml:space="preserve">  from the origin. </w:t>
       </w:r>
       <w:r>
         <w:rPr>
@@ -2994,13 +2965,7 @@
         <w:rPr>
           <w:rFonts w:eastAsiaTheme="minorEastAsia"/>
         </w:rPr>
-        <w:t xml:space="preserve">.  This also reveals that although the </w:t>
-      </w:r>
-      <w:r>
-        <w:rPr>
-          <w:rFonts w:eastAsiaTheme="minorEastAsia"/>
-        </w:rPr>
-        <w:t xml:space="preserve">unit cube, </w:t>
+        <w:t xml:space="preserve">.  This also reveals that although the unit cube, </w:t>
       </w:r>
       <m:oMath>
         <m:sSup>
@@ -3048,13 +3013,7 @@
         <w:rPr>
           <w:rFonts w:eastAsiaTheme="minorEastAsia"/>
         </w:rPr>
-        <w:t xml:space="preserve">,  </w:t>
-      </w:r>
-      <w:r>
-        <w:rPr>
-          <w:rFonts w:eastAsiaTheme="minorEastAsia"/>
-        </w:rPr>
-        <w:t xml:space="preserve">is compactly supported in  </w:t>
+        <w:t xml:space="preserve">,  is compactly supported in  </w:t>
       </w:r>
       <m:oMath>
         <m:sSup>
@@ -3220,6 +3179,26 @@
     <w:p/>
     <w:p>
       <w:r>
+        <w:t>Page 297, line 1:    After the Marron and Nolan (1988) reference, add the new sentence</w:t>
+      </w:r>
+      <w:r>
+        <w:t>s</w:t>
+      </w:r>
+      <w:r>
+        <w:t>:</w:t>
+      </w:r>
+    </w:p>
+    <w:p>
+      <w:r>
+        <w:t xml:space="preserve">The main idea is to treat the kernel function as an equivalence class indexed by the bandwidth, i. e. to work with the quotient space with respect to bandwidth rescaling.  </w:t>
+      </w:r>
+      <w:r>
+        <w:t>This approach is a perhaps simpler variation on the quotient space ideas that underlie the curve registration in Section 9.1.3.</w:t>
+      </w:r>
+    </w:p>
+    <w:p/>
+    <w:p>
+      <w:r>
         <w:t xml:space="preserve">Page 302, line 7:  </w:t>
       </w:r>
       <w:r>
@@ -3354,7 +3333,15 @@
     <w:p/>
     <w:p>
       <w:r>
-        <w:t>Page 311, line -9:    Delete sentence starting “SiZer ideas …”</w:t>
+        <w:t>Page 311, line -9:    Delete sentence starting “</w:t>
+      </w:r>
+      <w:proofErr w:type="spellStart"/>
+      <w:r>
+        <w:t>SiZer</w:t>
+      </w:r>
+      <w:proofErr w:type="spellEnd"/>
+      <w:r>
+        <w:t xml:space="preserve"> ideas …”</w:t>
       </w:r>
     </w:p>
     <w:p/>
@@ -3387,6 +3374,7 @@
     <w:p/>
     <w:p>
       <w:r>
+        <w:lastRenderedPageBreak/>
         <w:t xml:space="preserve">Page 315, line -2:   </w:t>
       </w:r>
       <w:r>

</xml_diff>